<commit_message>
delet small whitespace on second page
</commit_message>
<xml_diff>
--- a/Dokumentation für das MENSA Projekt.docx
+++ b/Dokumentation für das MENSA Projekt.docx
@@ -68,16 +68,7 @@
           <w:sz w:val="24"/>
           <w:szCs w:val="24"/>
         </w:rPr>
-        <w:t>Andreas Hruschka</w:t>
-      </w:r>
-      <w:r>
-        <w:rPr>
-          <w:rStyle w:val="Absatz-Standardschriftart"/>
-          <w:rFonts w:asciiTheme="minorHAnsi" w:hAnsiTheme="minorHAnsi" w:cstheme="minorHAnsi"/>
-          <w:sz w:val="24"/>
-          <w:szCs w:val="24"/>
-        </w:rPr>
-        <w:t xml:space="preserve">, </w:t>
+        <w:t xml:space="preserve">Andreas Hruschka, </w:t>
       </w:r>
       <w:r>
         <w:rPr>
@@ -158,25 +149,7 @@
           <w:sz w:val="24"/>
           <w:szCs w:val="24"/>
         </w:rPr>
-        <w:t xml:space="preserve">Herzlich willkommen in der Dokumentation </w:t>
-      </w:r>
-      <w:r>
-        <w:rPr>
-          <w:rStyle w:val="Absatz-Standardschriftart"/>
-          <w:rFonts w:asciiTheme="minorHAnsi" w:hAnsiTheme="minorHAnsi" w:cstheme="minorHAnsi"/>
-          <w:sz w:val="24"/>
-          <w:szCs w:val="24"/>
-        </w:rPr>
-        <w:t>für das MENSA System, Ihre Schnittstelle für eine effiziente Essensausgabe. Mit dieser Software ist es Ihnen möglich individuelle Mahlzeiten als Tagesangebote Ihren Kunden darzubieten. Diese sind dann wiederum in der Lage durch wenige Klicks ihr Wunschesse</w:t>
-      </w:r>
-      <w:r>
-        <w:rPr>
-          <w:rStyle w:val="Absatz-Standardschriftart"/>
-          <w:rFonts w:asciiTheme="minorHAnsi" w:hAnsiTheme="minorHAnsi" w:cstheme="minorHAnsi"/>
-          <w:sz w:val="24"/>
-          <w:szCs w:val="24"/>
-        </w:rPr>
-        <w:t>n zu bestellen. Dadurch könne Sie präzise ihre benötigten Einkäufe bestimmen und somit Ihren Gewinn maximieren.</w:t>
+        <w:t>Herzlich willkommen in der Dokumentation für das MENSA System, Ihre Schnittstelle für eine effiziente Essensausgabe. Mit dieser Software ist es Ihnen möglich individuelle Mahlzeiten als Tagesangebote Ihren Kunden darzubieten. Diese sind dann wiederum in der Lage durch wenige Klicks ihr Wunschessen zu bestellen. Dadurch könne Sie präzise ihre benötigten Einkäufe bestimmen und somit Ihren Gewinn maximieren.</w:t>
       </w:r>
     </w:p>
     <w:p>
@@ -220,16 +193,7 @@
           <w:sz w:val="24"/>
           <w:szCs w:val="24"/>
         </w:rPr>
-        <w:t>Damit Sie ihre lokale Version des Mensa-Projekts ausführen und testen können, müssen Sie einige Schritte beachten und bestimmte Sof</w:t>
-      </w:r>
-      <w:r>
-        <w:rPr>
-          <w:rStyle w:val="Absatz-Standardschriftart"/>
-          <w:rFonts w:asciiTheme="minorHAnsi" w:hAnsiTheme="minorHAnsi" w:cstheme="minorHAnsi"/>
-          <w:sz w:val="24"/>
-          <w:szCs w:val="24"/>
-        </w:rPr>
-        <w:t>tware nutzen.</w:t>
+        <w:t>Damit Sie ihre lokale Version des Mensa-Projekts ausführen und testen können, müssen Sie einige Schritte beachten und bestimmte Software nutzen.</w:t>
       </w:r>
     </w:p>
     <w:p>
@@ -409,16 +373,7 @@
           <w:sz w:val="24"/>
           <w:szCs w:val="24"/>
         </w:rPr>
-        <w:t xml:space="preserve"> -Datei. Hier werd</w:t>
-      </w:r>
-      <w:r>
-        <w:rPr>
-          <w:rStyle w:val="Absatz-Standardschriftart"/>
-          <w:rFonts w:asciiTheme="minorHAnsi" w:hAnsiTheme="minorHAnsi" w:cstheme="minorHAnsi"/>
-          <w:sz w:val="24"/>
-          <w:szCs w:val="24"/>
-        </w:rPr>
-        <w:t xml:space="preserve">en Sie den Ordner </w:t>
+        <w:t xml:space="preserve"> -Datei. Hier werden Sie den Ordner </w:t>
       </w:r>
       <w:r>
         <w:rPr>
@@ -512,16 +467,7 @@
           <w:sz w:val="24"/>
           <w:szCs w:val="24"/>
         </w:rPr>
-        <w:t>: Um die Datenbank starten zu können benötigen Sie</w:t>
-      </w:r>
-      <w:r>
-        <w:rPr>
-          <w:rStyle w:val="Absatz-Standardschriftart"/>
-          <w:rFonts w:asciiTheme="minorHAnsi" w:hAnsiTheme="minorHAnsi" w:cstheme="minorHAnsi"/>
-          <w:sz w:val="24"/>
-          <w:szCs w:val="24"/>
-        </w:rPr>
-        <w:t xml:space="preserve"> MYSQL-Workbench in der </w:t>
+        <w:t xml:space="preserve">: Um die Datenbank starten zu können benötigen Sie MYSQL-Workbench in der </w:t>
       </w:r>
       <w:r>
         <w:rPr>
@@ -589,16 +535,7 @@
           <w:sz w:val="24"/>
           <w:szCs w:val="24"/>
         </w:rPr>
-        <w:t xml:space="preserve"> downloaden. Sobald diese installiert ist, öffnen Sie bitte das Programm und erstellen eine neue MySQL Verbindung. Sie können Ihre Ve</w:t>
-      </w:r>
-      <w:r>
-        <w:rPr>
-          <w:rStyle w:val="Absatz-Standardschriftart"/>
-          <w:rFonts w:asciiTheme="minorHAnsi" w:hAnsiTheme="minorHAnsi" w:cstheme="minorHAnsi"/>
-          <w:sz w:val="24"/>
-          <w:szCs w:val="24"/>
-        </w:rPr>
-        <w:t>rbindung beliebig benennen. Achten Sie bitte darauf</w:t>
+        <w:t xml:space="preserve"> downloaden. Sobald diese installiert ist, öffnen Sie bitte das Programm und erstellen eine neue MySQL Verbindung. Sie können Ihre Verbindung beliebig benennen. Achten Sie bitte darauf</w:t>
       </w:r>
       <w:r>
         <w:rPr>
@@ -806,15 +743,7 @@
           <w:sz w:val="24"/>
           <w:szCs w:val="24"/>
         </w:rPr>
-        <w:t xml:space="preserve">Sollten </w:t>
-      </w:r>
-      <w:r>
-        <w:rPr>
-          <w:rFonts w:asciiTheme="minorHAnsi" w:hAnsiTheme="minorHAnsi" w:cstheme="minorHAnsi"/>
-          <w:sz w:val="24"/>
-          <w:szCs w:val="24"/>
-        </w:rPr>
-        <w:t>Sie sich dafür entscheiden Hostna</w:t>
+        <w:t>Sollten Sie sich dafür entscheiden Hostna</w:t>
       </w:r>
       <w:r>
         <w:rPr>
@@ -914,16 +843,8 @@
         </w:rPr>
         <w:br w:type="page"/>
       </w:r>
-    </w:p>
-    <w:p>
-      <w:pPr>
-        <w:pStyle w:val="Listenabsatz"/>
-        <w:rPr>
-          <w:rFonts w:asciiTheme="minorHAnsi" w:hAnsiTheme="minorHAnsi" w:cstheme="minorHAnsi"/>
-          <w:sz w:val="24"/>
-          <w:szCs w:val="24"/>
-        </w:rPr>
-      </w:pPr>
+      <w:bookmarkStart w:id="2" w:name="_GoBack"/>
+      <w:bookmarkEnd w:id="2"/>
     </w:p>
     <w:p>
       <w:pPr>
@@ -945,6 +866,7 @@
           <w:sz w:val="24"/>
           <w:szCs w:val="24"/>
         </w:rPr>
+        <w:lastRenderedPageBreak/>
         <w:t>Sobald Ihre Verbindung in MySQL</w:t>
       </w:r>
       <w:r>
@@ -963,16 +885,7 @@
           <w:sz w:val="24"/>
           <w:szCs w:val="24"/>
         </w:rPr>
-        <w:t xml:space="preserve"> steht, öffnen Sie diese bitte. </w:t>
-      </w:r>
-      <w:r>
-        <w:rPr>
-          <w:rStyle w:val="Absatz-Standardschriftart"/>
-          <w:rFonts w:asciiTheme="minorHAnsi" w:hAnsiTheme="minorHAnsi" w:cstheme="minorHAnsi"/>
-          <w:sz w:val="24"/>
-          <w:szCs w:val="24"/>
-        </w:rPr>
-        <w:t>Sie werden zu einem neuen Fenster ge</w:t>
+        <w:t xml:space="preserve"> steht, öffnen Sie diese bitte. Sie werden zu einem neuen Fenster ge</w:t>
       </w:r>
       <w:r>
         <w:rPr>
@@ -1028,16 +941,7 @@
           <w:sz w:val="24"/>
           <w:szCs w:val="24"/>
         </w:rPr>
-        <w:t xml:space="preserve"> befinden, empfiehlt es sich diese erstmals zu löschen. Ansonsten k</w:t>
-      </w:r>
-      <w:r>
-        <w:rPr>
-          <w:rStyle w:val="Absatz-Standardschriftart"/>
-          <w:rFonts w:asciiTheme="minorHAnsi" w:hAnsiTheme="minorHAnsi" w:cstheme="minorHAnsi"/>
-          <w:sz w:val="24"/>
-          <w:szCs w:val="24"/>
-        </w:rPr>
-        <w:t>licken Sie bitte mit der rechten Maustaste in den Bereich und erstellen ein neues Schema. Hier gibt es nicht viel zu b</w:t>
+        <w:t xml:space="preserve"> befinden, empfiehlt es sich diese erstmals zu löschen. Ansonsten klicken Sie bitte mit der rechten Maustaste in den Bereich und erstellen ein neues Schema. Hier gibt es nicht viel zu b</w:t>
       </w:r>
       <w:r>
         <w:rPr>
@@ -1141,17 +1045,7 @@
           <w:sz w:val="24"/>
           <w:szCs w:val="24"/>
         </w:rPr>
-        <w:t>Bitte</w:t>
-      </w:r>
-      <w:r>
-        <w:rPr>
-          <w:rStyle w:val="Absatz-Standardschriftart"/>
-          <w:rFonts w:asciiTheme="minorHAnsi" w:hAnsiTheme="minorHAnsi" w:cstheme="minorHAnsi"/>
-          <w:b/>
-          <w:sz w:val="24"/>
-          <w:szCs w:val="24"/>
-        </w:rPr>
-        <w:t xml:space="preserve"> ändern Sie diesen nicht!</w:t>
+        <w:t>Bitte ändern Sie diesen nicht!</w:t>
       </w:r>
       <w:r>
         <w:rPr>
@@ -1240,16 +1134,7 @@
           <w:sz w:val="24"/>
           <w:szCs w:val="24"/>
         </w:rPr>
-        <w:t>Im unteren Bereich sollten Ihnen die zu importierende Datenbank angezeigt werden. Starten Sie den Import. Sobald dieser abgeschlossen ist, sind alle wichtigen Schritte durchgeführt</w:t>
-      </w:r>
-      <w:r>
-        <w:rPr>
-          <w:rStyle w:val="Absatz-Standardschriftart"/>
-          <w:rFonts w:asciiTheme="minorHAnsi" w:hAnsiTheme="minorHAnsi" w:cstheme="minorHAnsi"/>
-          <w:sz w:val="24"/>
-          <w:szCs w:val="24"/>
-        </w:rPr>
-        <w:t xml:space="preserve"> und Sie können das Mensa-Projekt unter </w:t>
+        <w:t xml:space="preserve">Im unteren Bereich sollten Ihnen die zu importierende Datenbank angezeigt werden. Starten Sie den Import. Sobald dieser abgeschlossen ist, sind alle wichtigen Schritte durchgeführt und Sie können das Mensa-Projekt unter </w:t>
       </w:r>
       <w:hyperlink r:id="rId9" w:history="1">
         <w:r>
@@ -1337,16 +1222,7 @@
           <w:sz w:val="24"/>
           <w:szCs w:val="24"/>
         </w:rPr>
-        <w:t>: Bitte vergessen Sie nicht die Login Daten die wir Ihnen mitgegeben haben zu n</w:t>
-      </w:r>
-      <w:r>
-        <w:rPr>
-          <w:rStyle w:val="Absatz-Standardschriftart"/>
-          <w:rFonts w:asciiTheme="minorHAnsi" w:hAnsiTheme="minorHAnsi" w:cstheme="minorHAnsi"/>
-          <w:sz w:val="24"/>
-          <w:szCs w:val="24"/>
-        </w:rPr>
-        <w:t>utzen, gerne können Sie natürlich selber während dem testen Nutzer bearbeiten oder erstellen.</w:t>
+        <w:t>: Bitte vergessen Sie nicht die Login Daten die wir Ihnen mitgegeben haben zu nutzen, gerne können Sie natürlich selber während dem testen Nutzer bearbeiten oder erstellen.</w:t>
       </w:r>
       <w:r>
         <w:rPr>
@@ -1374,16 +1250,7 @@
           <w:sz w:val="24"/>
           <w:szCs w:val="24"/>
         </w:rPr>
-        <w:t>Auf dieser Seite befindet sich die Wochenansicht, in ihr werden die von Ihnen erstellten Tagesangebote dargestellt. Bevor wir hier näher auf die verfügbaren Funkt</w:t>
-      </w:r>
-      <w:r>
-        <w:rPr>
-          <w:rStyle w:val="Absatz-Standardschriftart"/>
-          <w:rFonts w:asciiTheme="minorHAnsi" w:hAnsiTheme="minorHAnsi" w:cstheme="minorHAnsi"/>
-          <w:sz w:val="24"/>
-          <w:szCs w:val="24"/>
-        </w:rPr>
-        <w:t>ionen eingehen, eine kurze Information, welche Arten von Nutzern es gibt:</w:t>
+        <w:t>Auf dieser Seite befindet sich die Wochenansicht, in ihr werden die von Ihnen erstellten Tagesangebote dargestellt. Bevor wir hier näher auf die verfügbaren Funktionen eingehen, eine kurze Information, welche Arten von Nutzern es gibt:</w:t>
       </w:r>
     </w:p>
     <w:p>
@@ -1457,16 +1324,7 @@
           <w:sz w:val="24"/>
           <w:szCs w:val="24"/>
         </w:rPr>
-        <w:t>Nicht eingeloggte Nutzer sehen lediglich die Startseite samt den erstellten Tagesangeboten und die Likes der zugehörigen Essen. Eingeloggte Nutzer wied</w:t>
-      </w:r>
-      <w:r>
-        <w:rPr>
-          <w:rStyle w:val="Absatz-Standardschriftart"/>
-          <w:rFonts w:asciiTheme="minorHAnsi" w:hAnsiTheme="minorHAnsi" w:cstheme="minorHAnsi"/>
-          <w:sz w:val="24"/>
-          <w:szCs w:val="24"/>
-        </w:rPr>
-        <w:t>erum können die Tagesangebote bestel</w:t>
+        <w:t>Nicht eingeloggte Nutzer sehen lediglich die Startseite samt den erstellten Tagesangeboten und die Likes der zugehörigen Essen. Eingeloggte Nutzer wiederum können die Tagesangebote bestel</w:t>
       </w:r>
       <w:r>
         <w:rPr>
@@ -1525,16 +1383,7 @@
           <w:sz w:val="24"/>
           <w:szCs w:val="24"/>
         </w:rPr>
-        <w:t>like). Eine Speise kann jedoch ni</w:t>
-      </w:r>
-      <w:r>
-        <w:rPr>
-          <w:rStyle w:val="Absatz-Standardschriftart"/>
-          <w:rFonts w:asciiTheme="minorHAnsi" w:hAnsiTheme="minorHAnsi" w:cstheme="minorHAnsi"/>
-          <w:sz w:val="24"/>
-          <w:szCs w:val="24"/>
-        </w:rPr>
-        <w:t>e Minuswerte haben (niedrigste Anzahl von Likes ist 0).</w:t>
+        <w:t>like). Eine Speise kann jedoch nie Minuswerte haben (niedrigste Anzahl von Likes ist 0).</w:t>
       </w:r>
     </w:p>
     <w:p>
@@ -1603,16 +1452,7 @@
           <w:sz w:val="24"/>
           <w:szCs w:val="24"/>
         </w:rPr>
-        <w:t>Nach dem Bestätigen der Bestellung wi</w:t>
-      </w:r>
-      <w:r>
-        <w:rPr>
-          <w:rStyle w:val="Absatz-Standardschriftart"/>
-          <w:rFonts w:asciiTheme="minorHAnsi" w:hAnsiTheme="minorHAnsi" w:cstheme="minorHAnsi"/>
-          <w:sz w:val="24"/>
-          <w:szCs w:val="24"/>
-        </w:rPr>
-        <w:t>rd die entsprechende Geldsumme automatisch vom Konto des Nutzers abgehoben. Das Konto muss davor von einem Admin aufgefüllt werden.</w:t>
+        <w:t>Nach dem Bestätigen der Bestellung wird die entsprechende Geldsumme automatisch vom Konto des Nutzers abgehoben. Das Konto muss davor von einem Admin aufgefüllt werden.</w:t>
       </w:r>
     </w:p>
     <w:p>
@@ -1668,25 +1508,7 @@
           <w:sz w:val="24"/>
           <w:szCs w:val="24"/>
         </w:rPr>
-        <w:t>opf unter dem gewünschten Datum klicken</w:t>
-      </w:r>
-      <w:r>
-        <w:rPr>
-          <w:rStyle w:val="Absatz-Standardschriftart"/>
-          <w:rFonts w:asciiTheme="minorHAnsi" w:hAnsiTheme="minorHAnsi" w:cstheme="minorHAnsi"/>
-          <w:sz w:val="24"/>
-          <w:szCs w:val="24"/>
-        </w:rPr>
-        <w:t>. Einmal ausgewählt, wird das von Ihnen gewählte Essen, dem Tagesangebot hinzugefügt. Sie können das Tagesangebot auch löschen, sowie das ausgewählte Essen durch ein anderes ersetzen. Bitte beachten Sie, dass Sie natürlich die Angebote nicht selber Liken k</w:t>
-      </w:r>
-      <w:r>
-        <w:rPr>
-          <w:rStyle w:val="Absatz-Standardschriftart"/>
-          <w:rFonts w:asciiTheme="minorHAnsi" w:hAnsiTheme="minorHAnsi" w:cstheme="minorHAnsi"/>
-          <w:sz w:val="24"/>
-          <w:szCs w:val="24"/>
-        </w:rPr>
-        <w:t>önnen. Das Bestellen ist Ihnen jedoch jederzeit erlaubt.</w:t>
+        <w:t>opf unter dem gewünschten Datum klicken. Einmal ausgewählt, wird das von Ihnen gewählte Essen, dem Tagesangebot hinzugefügt. Sie können das Tagesangebot auch löschen, sowie das ausgewählte Essen durch ein anderes ersetzen. Bitte beachten Sie, dass Sie natürlich die Angebote nicht selber Liken können. Das Bestellen ist Ihnen jedoch jederzeit erlaubt.</w:t>
       </w:r>
     </w:p>
     <w:p>
@@ -1711,26 +1533,26 @@
           <w:sz w:val="24"/>
           <w:szCs w:val="24"/>
         </w:rPr>
+        <w:t>Die Benutzerliste</w:t>
+      </w:r>
+    </w:p>
+    <w:p>
+      <w:pPr>
+        <w:pStyle w:val="Listenabsatz"/>
+        <w:rPr>
+          <w:rFonts w:asciiTheme="minorHAnsi" w:hAnsiTheme="minorHAnsi" w:cstheme="minorHAnsi"/>
+          <w:sz w:val="24"/>
+          <w:szCs w:val="24"/>
+        </w:rPr>
+      </w:pPr>
+      <w:r>
+        <w:rPr>
+          <w:rStyle w:val="Absatz-Standardschriftart"/>
+          <w:rFonts w:asciiTheme="minorHAnsi" w:hAnsiTheme="minorHAnsi" w:cstheme="minorHAnsi"/>
+          <w:sz w:val="24"/>
+          <w:szCs w:val="24"/>
+        </w:rPr>
         <w:lastRenderedPageBreak/>
-        <w:t>Die Benutzerliste</w:t>
-      </w:r>
-    </w:p>
-    <w:p>
-      <w:pPr>
-        <w:pStyle w:val="Listenabsatz"/>
-        <w:rPr>
-          <w:rFonts w:asciiTheme="minorHAnsi" w:hAnsiTheme="minorHAnsi" w:cstheme="minorHAnsi"/>
-          <w:sz w:val="24"/>
-          <w:szCs w:val="24"/>
-        </w:rPr>
-      </w:pPr>
-      <w:r>
-        <w:rPr>
-          <w:rStyle w:val="Absatz-Standardschriftart"/>
-          <w:rFonts w:asciiTheme="minorHAnsi" w:hAnsiTheme="minorHAnsi" w:cstheme="minorHAnsi"/>
-          <w:sz w:val="24"/>
-          <w:szCs w:val="24"/>
-        </w:rPr>
         <w:t>Die Benutzerliste kann nur von Administratoren eingesehen werden. In der Benutzerliste werden alle zugelassen</w:t>
       </w:r>
       <w:r>
@@ -1749,16 +1571,7 @@
           <w:sz w:val="24"/>
           <w:szCs w:val="24"/>
         </w:rPr>
-        <w:t xml:space="preserve"> Nutzer des Systems dargestellt, d. h.  Sie beinhaltet Ihre Kunden und i</w:t>
-      </w:r>
-      <w:r>
-        <w:rPr>
-          <w:rStyle w:val="Absatz-Standardschriftart"/>
-          <w:rFonts w:asciiTheme="minorHAnsi" w:hAnsiTheme="minorHAnsi" w:cstheme="minorHAnsi"/>
-          <w:sz w:val="24"/>
-          <w:szCs w:val="24"/>
-        </w:rPr>
-        <w:t>hre Mi</w:t>
+        <w:t xml:space="preserve"> Nutzer des Systems dargestellt, d. h.  Sie beinhaltet Ihre Kunden und ihre Mi</w:t>
       </w:r>
       <w:r>
         <w:rPr>
@@ -1895,16 +1708,7 @@
           <w:sz w:val="24"/>
           <w:szCs w:val="24"/>
         </w:rPr>
-        <w:t xml:space="preserve">Weiterhin können </w:t>
-      </w:r>
-      <w:r>
-        <w:rPr>
-          <w:rStyle w:val="Absatz-Standardschriftart"/>
-          <w:rFonts w:asciiTheme="minorHAnsi" w:hAnsiTheme="minorHAnsi" w:cstheme="minorHAnsi"/>
-          <w:sz w:val="24"/>
-          <w:szCs w:val="24"/>
-        </w:rPr>
-        <w:t>Sie in der Liste ebenfalls nach Nutzerdaten sortieren oder bestimmte Nutzer durch die Suchfunktionen suchen.</w:t>
+        <w:t>Weiterhin können Sie in der Liste ebenfalls nach Nutzerdaten sortieren oder bestimmte Nutzer durch die Suchfunktionen suchen.</w:t>
       </w:r>
     </w:p>
     <w:p>
@@ -1948,25 +1752,7 @@
           <w:sz w:val="24"/>
           <w:szCs w:val="24"/>
         </w:rPr>
-        <w:t>Die Essensliste kann nur von Administratoren eingesehen werden. Die Essensliste beinhaltet alle von Ihnen erstellen Speisen mit ihre</w:t>
-      </w:r>
-      <w:r>
-        <w:rPr>
-          <w:rStyle w:val="Absatz-Standardschriftart"/>
-          <w:rFonts w:asciiTheme="minorHAnsi" w:hAnsiTheme="minorHAnsi" w:cstheme="minorHAnsi"/>
-          <w:sz w:val="24"/>
-          <w:szCs w:val="24"/>
-        </w:rPr>
-        <w:t xml:space="preserve">n jeweiligen Charakteristiken. Eine einmal angelegte Speise kann von Ihnen zu beliebig vielen Tagen angeboten werden. Wie auch in der Benutzerliste, können Sie hier neue Essen erstellen, alte bearbeiten, löschen, sie sortieren oder nach bestimmten Speisen </w:t>
-      </w:r>
-      <w:r>
-        <w:rPr>
-          <w:rStyle w:val="Absatz-Standardschriftart"/>
-          <w:rFonts w:asciiTheme="minorHAnsi" w:hAnsiTheme="minorHAnsi" w:cstheme="minorHAnsi"/>
-          <w:sz w:val="24"/>
-          <w:szCs w:val="24"/>
-        </w:rPr>
-        <w:t>suchen.</w:t>
+        <w:t>Die Essensliste kann nur von Administratoren eingesehen werden. Die Essensliste beinhaltet alle von Ihnen erstellen Speisen mit ihren jeweiligen Charakteristiken. Eine einmal angelegte Speise kann von Ihnen zu beliebig vielen Tagen angeboten werden. Wie auch in der Benutzerliste, können Sie hier neue Essen erstellen, alte bearbeiten, löschen, sie sortieren oder nach bestimmten Speisen suchen.</w:t>
       </w:r>
     </w:p>
     <w:p>
@@ -2082,16 +1868,7 @@
           <w:sz w:val="24"/>
           <w:szCs w:val="24"/>
         </w:rPr>
-        <w:t>Hier können Sie mithilfe eines Gr</w:t>
-      </w:r>
-      <w:r>
-        <w:rPr>
-          <w:rStyle w:val="Absatz-Standardschriftart"/>
-          <w:rFonts w:asciiTheme="minorHAnsi" w:hAnsiTheme="minorHAnsi" w:cstheme="minorHAnsi"/>
-          <w:sz w:val="24"/>
-          <w:szCs w:val="24"/>
-        </w:rPr>
-        <w:t>aphen Ihren Umsatz darstellen. Ihnen stehen drei verschiedene Zeitspannen zur Verfügung: Eine Woche, ein Monat, oder ein Jahr.</w:t>
+        <w:t>Hier können Sie mithilfe eines Graphen Ihren Umsatz darstellen. Ihnen stehen drei verschiedene Zeitspannen zur Verfügung: Eine Woche, ein Monat, oder ein Jahr.</w:t>
       </w:r>
     </w:p>
     <w:p>
@@ -2154,45 +1931,27 @@
           <w:sz w:val="24"/>
           <w:szCs w:val="24"/>
         </w:rPr>
-        <w:t>Nutzer können ausgenommen ihrer I</w:t>
-      </w:r>
-      <w:r>
-        <w:rPr>
-          <w:rStyle w:val="Absatz-Standardschriftart"/>
-          <w:rFonts w:asciiTheme="minorHAnsi" w:hAnsiTheme="minorHAnsi" w:cstheme="minorHAnsi"/>
-          <w:sz w:val="24"/>
-          <w:szCs w:val="24"/>
-        </w:rPr>
-        <w:t>D und ihres Kontostandes, ihre eigenen Daten bearbeiten. Jedoch ist es aus sicherheitstechnischen Gründen nicht möglich, Schulexterne Email Adressen zu verwenden.</w:t>
-      </w:r>
-    </w:p>
-    <w:p>
-      <w:pPr>
-        <w:pStyle w:val="Listenabsatz"/>
-        <w:rPr>
-          <w:rStyle w:val="Absatz-Standardschriftart"/>
-          <w:rFonts w:asciiTheme="minorHAnsi" w:hAnsiTheme="minorHAnsi" w:cstheme="minorHAnsi"/>
-          <w:sz w:val="24"/>
-          <w:szCs w:val="24"/>
-        </w:rPr>
-      </w:pPr>
-      <w:r>
-        <w:rPr>
-          <w:rStyle w:val="Absatz-Standardschriftart"/>
-          <w:rFonts w:asciiTheme="minorHAnsi" w:hAnsiTheme="minorHAnsi" w:cstheme="minorHAnsi"/>
-          <w:sz w:val="24"/>
-          <w:szCs w:val="24"/>
-        </w:rPr>
-        <w:t xml:space="preserve">In den Bestellungen können sie wiederum ihre getätigten Bestellungen einsehen, wie auch bis </w:t>
-      </w:r>
-      <w:r>
-        <w:rPr>
-          <w:rStyle w:val="Absatz-Standardschriftart"/>
-          <w:rFonts w:asciiTheme="minorHAnsi" w:hAnsiTheme="minorHAnsi" w:cstheme="minorHAnsi"/>
-          <w:sz w:val="24"/>
-          <w:szCs w:val="24"/>
-        </w:rPr>
-        <w:t>zu einer bestimmten Zeit stornieren.</w:t>
+        <w:t>Nutzer können ausgenommen ihrer ID und ihres Kontostandes, ihre eigenen Daten bearbeiten. Jedoch ist es aus sicherheitstechnischen Gründen nicht möglich, Schulexterne Email Adressen zu verwenden.</w:t>
+      </w:r>
+    </w:p>
+    <w:p>
+      <w:pPr>
+        <w:pStyle w:val="Listenabsatz"/>
+        <w:rPr>
+          <w:rStyle w:val="Absatz-Standardschriftart"/>
+          <w:rFonts w:asciiTheme="minorHAnsi" w:hAnsiTheme="minorHAnsi" w:cstheme="minorHAnsi"/>
+          <w:sz w:val="24"/>
+          <w:szCs w:val="24"/>
+        </w:rPr>
+      </w:pPr>
+      <w:r>
+        <w:rPr>
+          <w:rStyle w:val="Absatz-Standardschriftart"/>
+          <w:rFonts w:asciiTheme="minorHAnsi" w:hAnsiTheme="minorHAnsi" w:cstheme="minorHAnsi"/>
+          <w:sz w:val="24"/>
+          <w:szCs w:val="24"/>
+        </w:rPr>
+        <w:t>In den Bestellungen können sie wiederum ihre getätigten Bestellungen einsehen, wie auch bis zu einer bestimmten Zeit stornieren.</w:t>
       </w:r>
     </w:p>
     <w:p>
@@ -2329,16 +2088,7 @@
           <w:sz w:val="24"/>
           <w:szCs w:val="24"/>
         </w:rPr>
-        <w:t>Im Footer finden Sie drei weitere Links: Kontakt, Impressum und Datenschutz. Datenschutz und Impressum sind einfache Seiten die alle relevanten Daten enthalten. Auf der Kontaktseite dagegen können Nutzer direkt K</w:t>
-      </w:r>
-      <w:r>
-        <w:rPr>
-          <w:rStyle w:val="Absatz-Standardschriftart"/>
-          <w:rFonts w:asciiTheme="minorHAnsi" w:hAnsiTheme="minorHAnsi" w:cstheme="minorHAnsi"/>
-          <w:sz w:val="24"/>
-          <w:szCs w:val="24"/>
-        </w:rPr>
-        <w:t>ontakt mit Ihnen aufnehmen. Dazu müssen sie lediglich das Formular ausfüllen und abschicken. Wir haben für Sie zu Testzwecken ebenfalls einen Gmail Konto erstellt:</w:t>
+        <w:t>Im Footer finden Sie drei weitere Links: Kontakt, Impressum und Datenschutz. Datenschutz und Impressum sind einfache Seiten die alle relevanten Daten enthalten. Auf der Kontaktseite dagegen können Nutzer direkt Kontakt mit Ihnen aufnehmen. Dazu müssen sie lediglich das Formular ausfüllen und abschicken. Wir haben für Sie zu Testzwecken ebenfalls einen Gmail Konto erstellt:</w:t>
       </w:r>
     </w:p>
     <w:p>
@@ -2417,16 +2167,7 @@
           <w:sz w:val="24"/>
           <w:szCs w:val="24"/>
         </w:rPr>
-        <w:t>: !tsSc</w:t>
-      </w:r>
-      <w:r>
-        <w:rPr>
-          <w:rStyle w:val="Absatz-Standardschriftart"/>
-          <w:rFonts w:asciiTheme="minorHAnsi" w:hAnsiTheme="minorHAnsi" w:cstheme="minorHAnsi"/>
-          <w:sz w:val="24"/>
-          <w:szCs w:val="24"/>
-        </w:rPr>
-        <w:t>huleF00Dmengrp</w:t>
+        <w:t>: !tsSchuleF00Dmengrp</w:t>
       </w:r>
     </w:p>
     <w:p>
@@ -2503,16 +2244,7 @@
           <w:sz w:val="24"/>
           <w:szCs w:val="24"/>
         </w:rPr>
-        <w:t>müssten, da sonst keine E-Mails ankommen</w:t>
-      </w:r>
-      <w:r>
-        <w:rPr>
-          <w:rStyle w:val="Absatz-Standardschriftart"/>
-          <w:rFonts w:asciiTheme="minorHAnsi" w:hAnsiTheme="minorHAnsi" w:cstheme="minorHAnsi"/>
-          <w:sz w:val="24"/>
-          <w:szCs w:val="24"/>
-        </w:rPr>
-        <w:t>/versendet werden können. Es wird also empfohlen das Ganze außerhalb zu testen.</w:t>
+        <w:t>müssten, da sonst keine E-Mails ankommen/versendet werden können. Es wird also empfohlen das Ganze außerhalb zu testen.</w:t>
       </w:r>
     </w:p>
     <w:p>
@@ -2571,16 +2303,7 @@
           <w:sz w:val="24"/>
           <w:szCs w:val="24"/>
         </w:rPr>
-        <w:t xml:space="preserve"> Funktion. Diese können Sie aufrufen, wenn Sie auf den Login-Button klicken und dann auf den Link „Passwort vergessen</w:t>
-      </w:r>
-      <w:r>
-        <w:rPr>
-          <w:rStyle w:val="Absatz-Standardschriftart"/>
-          <w:rFonts w:asciiTheme="minorHAnsi" w:hAnsiTheme="minorHAnsi" w:cstheme="minorHAnsi"/>
-          <w:sz w:val="24"/>
-          <w:szCs w:val="24"/>
-        </w:rPr>
-        <w:t xml:space="preserve">?“ drücken. Hier tragen Sie eine valide </w:t>
+        <w:t xml:space="preserve"> Funktion. Diese können Sie aufrufen, wenn Sie auf den Login-Button klicken und dann auf den Link „Passwort vergessen?“ drücken. Hier tragen Sie eine valide </w:t>
       </w:r>
       <w:r>
         <w:rPr>
@@ -2591,34 +2314,14 @@
         </w:rPr>
         <w:t>E-Mail-Adresse</w:t>
       </w:r>
-      <w:bookmarkStart w:id="2" w:name="_GoBack"/>
-      <w:bookmarkEnd w:id="2"/>
-      <w:r>
-        <w:rPr>
-          <w:rStyle w:val="Absatz-Standardschriftart"/>
-          <w:rFonts w:asciiTheme="minorHAnsi" w:hAnsiTheme="minorHAnsi" w:cstheme="minorHAnsi"/>
-          <w:sz w:val="24"/>
-          <w:szCs w:val="24"/>
-        </w:rPr>
-        <w:t xml:space="preserve"> ein, die auch so in der Datenbank existiert. Daraufhin erhalten Sie dann eine E-Mail mit einem Link, dieser Leitet auf eine Seite weiter wo sie Ihr neues Passwort setzen können. Wie oben schon erwähnt </w:t>
-      </w:r>
-      <w:r>
-        <w:rPr>
-          <w:rStyle w:val="Absatz-Standardschriftart"/>
-          <w:rFonts w:asciiTheme="minorHAnsi" w:hAnsiTheme="minorHAnsi" w:cstheme="minorHAnsi"/>
-          <w:sz w:val="24"/>
-          <w:szCs w:val="24"/>
-        </w:rPr>
-        <w:t>wurde, müssen Sie dies in einem Netzwerk ohne gesonderte Proxyeinstellungen testen, da die E-Mails sonst nicht abgeschickt werden da sie vom Proxy geblockt werden. Sollten Sie natürlich die Einstellungen anpassen wollen, können Sie dies in den folgenden Da</w:t>
-      </w:r>
-      <w:r>
-        <w:rPr>
-          <w:rStyle w:val="Absatz-Standardschriftart"/>
-          <w:rFonts w:asciiTheme="minorHAnsi" w:hAnsiTheme="minorHAnsi" w:cstheme="minorHAnsi"/>
-          <w:sz w:val="24"/>
-          <w:szCs w:val="24"/>
-        </w:rPr>
-        <w:t>teien machen:</w:t>
+      <w:r>
+        <w:rPr>
+          <w:rStyle w:val="Absatz-Standardschriftart"/>
+          <w:rFonts w:asciiTheme="minorHAnsi" w:hAnsiTheme="minorHAnsi" w:cstheme="minorHAnsi"/>
+          <w:sz w:val="24"/>
+          <w:szCs w:val="24"/>
+        </w:rPr>
+        <w:t xml:space="preserve"> ein, die auch so in der Datenbank existiert. Daraufhin erhalten Sie dann eine E-Mail mit einem Link, dieser Leitet auf eine Seite weiter wo sie Ihr neues Passwort setzen können. Wie oben schon erwähnt wurde, müssen Sie dies in einem Netzwerk ohne gesonderte Proxyeinstellungen testen, da die E-Mails sonst nicht abgeschickt werden da sie vom Proxy geblockt werden. Sollten Sie natürlich die Einstellungen anpassen wollen, können Sie dies in den folgenden Dateien machen:</w:t>
       </w:r>
     </w:p>
     <w:p>

</xml_diff>

<commit_message>
added File which will be the new documentation
DOCUMETATION
</commit_message>
<xml_diff>
--- a/Dokumentation für das MENSA Projekt.docx
+++ b/Dokumentation für das MENSA Projekt.docx
@@ -2,17 +2,15 @@
 <file path=word/document.xml><?xml version="1.0" encoding="utf-8"?>
 <w:document xmlns:wpc="http://schemas.microsoft.com/office/word/2010/wordprocessingCanvas" xmlns:cx="http://schemas.microsoft.com/office/drawing/2014/chartex" xmlns:cx1="http://schemas.microsoft.com/office/drawing/2015/9/8/chartex" xmlns:cx2="http://schemas.microsoft.com/office/drawing/2015/10/21/chartex" xmlns:cx3="http://schemas.microsoft.com/office/drawing/2016/5/9/chartex" xmlns:cx4="http://schemas.microsoft.com/office/drawing/2016/5/10/chartex" xmlns:cx5="http://schemas.microsoft.com/office/drawing/2016/5/11/chartex" xmlns:cx6="http://schemas.microsoft.com/office/drawing/2016/5/12/chartex" xmlns:cx7="http://schemas.microsoft.com/office/drawing/2016/5/13/chartex" xmlns:cx8="http://schemas.microsoft.com/office/drawing/2016/5/14/chartex" xmlns:mc="http://schemas.openxmlformats.org/markup-compatibility/2006" xmlns:aink="http://schemas.microsoft.com/office/drawing/2016/ink" xmlns:am3d="http://schemas.microsoft.com/office/drawing/2017/model3d" xmlns:o="urn:schemas-microsoft-com:office:office" xmlns:r="http://schemas.openxmlformats.org/officeDocument/2006/relationships" xmlns:m="http://schemas.openxmlformats.org/officeDocument/2006/math" xmlns:v="urn:schemas-microsoft-com:vml" xmlns:wp14="http://schemas.microsoft.com/office/word/2010/wordprocessingDrawing" xmlns:wp="http://schemas.openxmlformats.org/drawingml/2006/wordprocessingDrawing" xmlns:w10="urn:schemas-microsoft-com:office:word" xmlns:w="http://schemas.openxmlformats.org/wordprocessingml/2006/main" xmlns:w14="http://schemas.microsoft.com/office/word/2010/wordml" xmlns:w15="http://schemas.microsoft.com/office/word/2012/wordml" xmlns:w16cid="http://schemas.microsoft.com/office/word/2016/wordml/cid" xmlns:w16se="http://schemas.microsoft.com/office/word/2015/wordml/symex" xmlns:wpg="http://schemas.microsoft.com/office/word/2010/wordprocessingGroup" xmlns:wpi="http://schemas.microsoft.com/office/word/2010/wordprocessingInk" xmlns:wne="http://schemas.microsoft.com/office/word/2006/wordml" xmlns:wps="http://schemas.microsoft.com/office/word/2010/wordprocessingShape" mc:Ignorable="w14 w15 w16se w16cid wp14">
   <w:body>
-    <w:p>
-      <w:pPr>
-        <w:pStyle w:val="Standard"/>
-        <w:jc w:val="center"/>
-        <w:rPr>
-          <w:rFonts w:asciiTheme="minorHAnsi" w:hAnsiTheme="minorHAnsi" w:cstheme="minorHAnsi"/>
-          <w:sz w:val="24"/>
-          <w:szCs w:val="24"/>
-        </w:rPr>
-      </w:pPr>
-      <w:r>
+    <w:sdt>
+      <w:sdtPr>
+        <w:id w:val="1441639418"/>
+        <w:docPartObj>
+          <w:docPartGallery w:val="Cover Pages"/>
+          <w:docPartUnique/>
+        </w:docPartObj>
+      </w:sdtPr>
+      <w:sdtEndPr>
         <w:rPr>
           <w:rStyle w:val="Absatz-Standardschriftart"/>
           <w:rFonts w:asciiTheme="minorHAnsi" w:hAnsiTheme="minorHAnsi" w:cstheme="minorHAnsi"/>
@@ -21,104 +19,663 @@
           <w:sz w:val="24"/>
           <w:szCs w:val="24"/>
         </w:rPr>
-        <w:t>Dokumentation für das MENSA Projekt</w:t>
-      </w:r>
-    </w:p>
-    <w:p>
-      <w:pPr>
-        <w:pStyle w:val="Standard"/>
-        <w:jc w:val="center"/>
-        <w:rPr>
-          <w:rFonts w:asciiTheme="minorHAnsi" w:hAnsiTheme="minorHAnsi" w:cstheme="minorHAnsi"/>
-          <w:sz w:val="24"/>
-          <w:szCs w:val="24"/>
-        </w:rPr>
-      </w:pPr>
-      <w:r>
-        <w:rPr>
-          <w:rStyle w:val="Absatz-Standardschriftart"/>
-          <w:rFonts w:asciiTheme="minorHAnsi" w:hAnsiTheme="minorHAnsi" w:cstheme="minorHAnsi"/>
-          <w:sz w:val="24"/>
-          <w:szCs w:val="24"/>
-        </w:rPr>
-        <w:t xml:space="preserve">Bereitgestellt von der FoodmenGroup </w:t>
-      </w:r>
-      <w:r>
-        <w:rPr>
-          <w:rStyle w:val="Absatz-Standardschriftart"/>
-          <w:rFonts w:asciiTheme="minorHAnsi" w:hAnsiTheme="minorHAnsi" w:cstheme="minorHAnsi"/>
-          <w:sz w:val="24"/>
-          <w:szCs w:val="24"/>
-        </w:rPr>
+      </w:sdtEndPr>
+      <w:sdtContent>
+        <w:p>
+          <w:r>
+            <w:rPr>
+              <w:noProof/>
+            </w:rPr>
+            <mc:AlternateContent>
+              <mc:Choice Requires="wpg">
+                <w:drawing>
+                  <wp:anchor distT="0" distB="0" distL="114300" distR="114300" simplePos="0" relativeHeight="251659264" behindDoc="1" locked="0" layoutInCell="1" allowOverlap="1">
+                    <wp:simplePos x="0" y="0"/>
+                    <wp:positionH relativeFrom="page">
+                      <wp:align>center</wp:align>
+                    </wp:positionH>
+                    <wp:positionV relativeFrom="page">
+                      <wp:align>center</wp:align>
+                    </wp:positionV>
+                    <wp:extent cx="6858000" cy="9271750"/>
+                    <wp:effectExtent l="0" t="0" r="0" b="5715"/>
+                    <wp:wrapNone/>
+                    <wp:docPr id="119" name="Group 119"/>
+                    <wp:cNvGraphicFramePr/>
+                    <a:graphic xmlns:a="http://schemas.openxmlformats.org/drawingml/2006/main">
+                      <a:graphicData uri="http://schemas.microsoft.com/office/word/2010/wordprocessingGroup">
+                        <wpg:wgp>
+                          <wpg:cNvGrpSpPr/>
+                          <wpg:grpSpPr>
+                            <a:xfrm>
+                              <a:off x="0" y="0"/>
+                              <a:ext cx="6858000" cy="9271750"/>
+                              <a:chOff x="0" y="0"/>
+                              <a:chExt cx="6858000" cy="9271750"/>
+                            </a:xfrm>
+                          </wpg:grpSpPr>
+                          <wps:wsp>
+                            <wps:cNvPr id="120" name="Rectangle 120"/>
+                            <wps:cNvSpPr/>
+                            <wps:spPr>
+                              <a:xfrm>
+                                <a:off x="0" y="7294906"/>
+                                <a:ext cx="6858000" cy="143182"/>
+                              </a:xfrm>
+                              <a:prstGeom prst="rect">
+                                <a:avLst/>
+                              </a:prstGeom>
+                              <a:solidFill>
+                                <a:schemeClr val="accent1"/>
+                              </a:solidFill>
+                              <a:ln>
+                                <a:noFill/>
+                              </a:ln>
+                            </wps:spPr>
+                            <wps:style>
+                              <a:lnRef idx="2">
+                                <a:schemeClr val="accent1">
+                                  <a:shade val="50000"/>
+                                </a:schemeClr>
+                              </a:lnRef>
+                              <a:fillRef idx="1">
+                                <a:schemeClr val="accent1"/>
+                              </a:fillRef>
+                              <a:effectRef idx="0">
+                                <a:schemeClr val="accent1"/>
+                              </a:effectRef>
+                              <a:fontRef idx="minor">
+                                <a:schemeClr val="lt1"/>
+                              </a:fontRef>
+                            </wps:style>
+                            <wps:bodyPr rot="0" spcFirstLastPara="0" vertOverflow="overflow" horzOverflow="overflow" vert="horz" wrap="square" lIns="91440" tIns="45720" rIns="91440" bIns="45720" numCol="1" spcCol="0" rtlCol="0" fromWordArt="0" anchor="ctr" anchorCtr="0" forceAA="0" compatLnSpc="1">
+                              <a:prstTxWarp prst="textNoShape">
+                                <a:avLst/>
+                              </a:prstTxWarp>
+                              <a:noAutofit/>
+                            </wps:bodyPr>
+                          </wps:wsp>
+                          <wps:wsp>
+                            <wps:cNvPr id="121" name="Rectangle 121"/>
+                            <wps:cNvSpPr/>
+                            <wps:spPr>
+                              <a:xfrm>
+                                <a:off x="0" y="7439025"/>
+                                <a:ext cx="6858000" cy="1832725"/>
+                              </a:xfrm>
+                              <a:prstGeom prst="rect">
+                                <a:avLst/>
+                              </a:prstGeom>
+                              <a:solidFill>
+                                <a:schemeClr val="bg2">
+                                  <a:lumMod val="25000"/>
+                                </a:schemeClr>
+                              </a:solidFill>
+                              <a:ln>
+                                <a:noFill/>
+                              </a:ln>
+                            </wps:spPr>
+                            <wps:style>
+                              <a:lnRef idx="2">
+                                <a:schemeClr val="accent1">
+                                  <a:shade val="50000"/>
+                                </a:schemeClr>
+                              </a:lnRef>
+                              <a:fillRef idx="1">
+                                <a:schemeClr val="accent1"/>
+                              </a:fillRef>
+                              <a:effectRef idx="0">
+                                <a:schemeClr val="accent1"/>
+                              </a:effectRef>
+                              <a:fontRef idx="minor">
+                                <a:schemeClr val="lt1"/>
+                              </a:fontRef>
+                            </wps:style>
+                            <wps:txbx>
+                              <w:txbxContent>
+                                <w:sdt>
+                                  <w:sdtPr>
+                                    <w:rPr>
+                                      <w:color w:val="FFFFFF" w:themeColor="background1"/>
+                                      <w:sz w:val="32"/>
+                                      <w:szCs w:val="32"/>
+                                    </w:rPr>
+                                    <w:alias w:val="Author"/>
+                                    <w:tag w:val=""/>
+                                    <w:id w:val="884141857"/>
+                                    <w:dataBinding w:prefixMappings="xmlns:ns0='http://purl.org/dc/elements/1.1/' xmlns:ns1='http://schemas.openxmlformats.org/package/2006/metadata/core-properties' " w:xpath="/ns1:coreProperties[1]/ns0:creator[1]" w:storeItemID="{6C3C8BC8-F283-45AE-878A-BAB7291924A1}"/>
+                                    <w:text/>
+                                  </w:sdtPr>
+                                  <w:sdtContent>
+                                    <w:p>
+                                      <w:pPr>
+                                        <w:pStyle w:val="NoSpacing"/>
+                                        <w:rPr>
+                                          <w:color w:val="FFFFFF" w:themeColor="background1"/>
+                                          <w:sz w:val="32"/>
+                                          <w:szCs w:val="32"/>
+                                        </w:rPr>
+                                      </w:pPr>
+                                      <w:proofErr w:type="spellStart"/>
+                                      <w:r>
+                                        <w:rPr>
+                                          <w:color w:val="FFFFFF" w:themeColor="background1"/>
+                                          <w:sz w:val="32"/>
+                                          <w:szCs w:val="32"/>
+                                        </w:rPr>
+                                        <w:t>FoodmenGroup</w:t>
+                                      </w:r>
+                                      <w:proofErr w:type="spellEnd"/>
+                                    </w:p>
+                                  </w:sdtContent>
+                                </w:sdt>
+                                <w:p>
+                                  <w:pPr>
+                                    <w:pStyle w:val="NoSpacing"/>
+                                    <w:rPr>
+                                      <w:caps/>
+                                      <w:color w:val="FFFFFF" w:themeColor="background1"/>
+                                    </w:rPr>
+                                  </w:pPr>
+                                  <w:sdt>
+                                    <w:sdtPr>
+                                      <w:rPr>
+                                        <w:caps/>
+                                        <w:color w:val="FFFFFF" w:themeColor="background1"/>
+                                      </w:rPr>
+                                      <w:alias w:val="Company"/>
+                                      <w:tag w:val=""/>
+                                      <w:id w:val="922067218"/>
+                                      <w:dataBinding w:prefixMappings="xmlns:ns0='http://schemas.openxmlformats.org/officeDocument/2006/extended-properties' " w:xpath="/ns0:Properties[1]/ns0:Company[1]" w:storeItemID="{6668398D-A668-4E3E-A5EB-62B293D839F1}"/>
+                                      <w:text/>
+                                    </w:sdtPr>
+                                    <w:sdtContent>
+                                      <w:r>
+                                        <w:rPr>
+                                          <w:caps/>
+                                          <w:color w:val="FFFFFF" w:themeColor="background1"/>
+                                        </w:rPr>
+                                        <w:t>Andreas Hruschka</w:t>
+                                      </w:r>
+                                    </w:sdtContent>
+                                  </w:sdt>
+                                  <w:r>
+                                    <w:rPr>
+                                      <w:caps/>
+                                      <w:color w:val="FFFFFF" w:themeColor="background1"/>
+                                    </w:rPr>
+                                    <w:t xml:space="preserve"> | </w:t>
+                                  </w:r>
+                                  <w:sdt>
+                                    <w:sdtPr>
+                                      <w:rPr>
+                                        <w:caps/>
+                                        <w:color w:val="FFFFFF" w:themeColor="background1"/>
+                                      </w:rPr>
+                                      <w:alias w:val="Address"/>
+                                      <w:tag w:val=""/>
+                                      <w:id w:val="2113163453"/>
+                                      <w:dataBinding w:prefixMappings="xmlns:ns0='http://schemas.microsoft.com/office/2006/coverPageProps' " w:xpath="/ns0:CoverPageProperties[1]/ns0:CompanyAddress[1]" w:storeItemID="{55AF091B-3C7A-41E3-B477-F2FDAA23CFDA}"/>
+                                      <w:text/>
+                                    </w:sdtPr>
+                                    <w:sdtContent>
+                                      <w:r>
+                                        <w:rPr>
+                                          <w:caps/>
+                                          <w:color w:val="FFFFFF" w:themeColor="background1"/>
+                                        </w:rPr>
+                                        <w:t>Nikolai Nowolodski | Julian Milicevic</w:t>
+                                      </w:r>
+                                    </w:sdtContent>
+                                  </w:sdt>
+                                </w:p>
+                              </w:txbxContent>
+                            </wps:txbx>
+                            <wps:bodyPr rot="0" spcFirstLastPara="0" vertOverflow="overflow" horzOverflow="overflow" vert="horz" wrap="square" lIns="457200" tIns="182880" rIns="457200" bIns="457200" numCol="1" spcCol="0" rtlCol="0" fromWordArt="0" anchor="b" anchorCtr="0" forceAA="0" compatLnSpc="1">
+                              <a:prstTxWarp prst="textNoShape">
+                                <a:avLst/>
+                              </a:prstTxWarp>
+                              <a:noAutofit/>
+                            </wps:bodyPr>
+                          </wps:wsp>
+                          <wps:wsp>
+                            <wps:cNvPr id="122" name="Text Box 122"/>
+                            <wps:cNvSpPr txBox="1"/>
+                            <wps:spPr>
+                              <a:xfrm>
+                                <a:off x="0" y="0"/>
+                                <a:ext cx="6858000" cy="7315200"/>
+                              </a:xfrm>
+                              <a:prstGeom prst="rect">
+                                <a:avLst/>
+                              </a:prstGeom>
+                              <a:noFill/>
+                              <a:ln w="6350">
+                                <a:noFill/>
+                              </a:ln>
+                              <a:effectLst/>
+                            </wps:spPr>
+                            <wps:style>
+                              <a:lnRef idx="0">
+                                <a:schemeClr val="accent1"/>
+                              </a:lnRef>
+                              <a:fillRef idx="0">
+                                <a:schemeClr val="accent1"/>
+                              </a:fillRef>
+                              <a:effectRef idx="0">
+                                <a:schemeClr val="accent1"/>
+                              </a:effectRef>
+                              <a:fontRef idx="minor">
+                                <a:schemeClr val="dk1"/>
+                              </a:fontRef>
+                            </wps:style>
+                            <wps:txbx>
+                              <w:txbxContent>
+                                <w:sdt>
+                                  <w:sdtPr>
+                                    <w:rPr>
+                                      <w:rFonts w:asciiTheme="majorHAnsi" w:eastAsiaTheme="majorEastAsia" w:hAnsiTheme="majorHAnsi" w:cstheme="majorBidi"/>
+                                      <w:color w:val="595959" w:themeColor="text1" w:themeTint="A6"/>
+                                      <w:sz w:val="108"/>
+                                      <w:szCs w:val="108"/>
+                                      <w:lang w:val="de-DE"/>
+                                    </w:rPr>
+                                    <w:alias w:val="Title"/>
+                                    <w:tag w:val=""/>
+                                    <w:id w:val="-1476986296"/>
+                                    <w:dataBinding w:prefixMappings="xmlns:ns0='http://purl.org/dc/elements/1.1/' xmlns:ns1='http://schemas.openxmlformats.org/package/2006/metadata/core-properties' " w:xpath="/ns1:coreProperties[1]/ns0:title[1]" w:storeItemID="{6C3C8BC8-F283-45AE-878A-BAB7291924A1}"/>
+                                    <w:text/>
+                                  </w:sdtPr>
+                                  <w:sdtContent>
+                                    <w:p>
+                                      <w:pPr>
+                                        <w:pStyle w:val="NoSpacing"/>
+                                        <w:pBdr>
+                                          <w:bottom w:val="single" w:sz="6" w:space="4" w:color="7F7F7F" w:themeColor="text1" w:themeTint="80"/>
+                                        </w:pBdr>
+                                        <w:rPr>
+                                          <w:rFonts w:asciiTheme="majorHAnsi" w:eastAsiaTheme="majorEastAsia" w:hAnsiTheme="majorHAnsi" w:cstheme="majorBidi"/>
+                                          <w:color w:val="595959" w:themeColor="text1" w:themeTint="A6"/>
+                                          <w:sz w:val="108"/>
+                                          <w:szCs w:val="108"/>
+                                          <w:lang w:val="de-DE"/>
+                                        </w:rPr>
+                                      </w:pPr>
+                                      <w:r>
+                                        <w:rPr>
+                                          <w:rFonts w:asciiTheme="majorHAnsi" w:eastAsiaTheme="majorEastAsia" w:hAnsiTheme="majorHAnsi" w:cstheme="majorBidi"/>
+                                          <w:color w:val="595959" w:themeColor="text1" w:themeTint="A6"/>
+                                          <w:sz w:val="108"/>
+                                          <w:szCs w:val="108"/>
+                                          <w:lang w:val="de-DE"/>
+                                        </w:rPr>
+                                        <w:t>Dokumentation für</w:t>
+                                      </w:r>
+                                      <w:r>
+                                        <w:rPr>
+                                          <w:rFonts w:asciiTheme="majorHAnsi" w:eastAsiaTheme="majorEastAsia" w:hAnsiTheme="majorHAnsi" w:cstheme="majorBidi"/>
+                                          <w:color w:val="595959" w:themeColor="text1" w:themeTint="A6"/>
+                                          <w:sz w:val="108"/>
+                                          <w:szCs w:val="108"/>
+                                          <w:lang w:val="de-DE"/>
+                                        </w:rPr>
+                                        <w:t xml:space="preserve"> das</w:t>
+                                      </w:r>
+                                      <w:r>
+                                        <w:rPr>
+                                          <w:rFonts w:asciiTheme="majorHAnsi" w:eastAsiaTheme="majorEastAsia" w:hAnsiTheme="majorHAnsi" w:cstheme="majorBidi"/>
+                                          <w:color w:val="595959" w:themeColor="text1" w:themeTint="A6"/>
+                                          <w:sz w:val="108"/>
+                                          <w:szCs w:val="108"/>
+                                          <w:lang w:val="de-DE"/>
+                                        </w:rPr>
+                                        <w:t xml:space="preserve"> Mensa-System</w:t>
+                                      </w:r>
+                                    </w:p>
+                                  </w:sdtContent>
+                                </w:sdt>
+                                <w:sdt>
+                                  <w:sdtPr>
+                                    <w:rPr>
+                                      <w:caps/>
+                                      <w:color w:val="44546A" w:themeColor="text2"/>
+                                      <w:sz w:val="36"/>
+                                      <w:szCs w:val="36"/>
+                                      <w:lang w:val="de-DE"/>
+                                    </w:rPr>
+                                    <w:alias w:val="Subtitle"/>
+                                    <w:tag w:val=""/>
+                                    <w:id w:val="157346227"/>
+                                    <w:dataBinding w:prefixMappings="xmlns:ns0='http://purl.org/dc/elements/1.1/' xmlns:ns1='http://schemas.openxmlformats.org/package/2006/metadata/core-properties' " w:xpath="/ns1:coreProperties[1]/ns0:subject[1]" w:storeItemID="{6C3C8BC8-F283-45AE-878A-BAB7291924A1}"/>
+                                    <w:text/>
+                                  </w:sdtPr>
+                                  <w:sdtContent>
+                                    <w:p>
+                                      <w:pPr>
+                                        <w:pStyle w:val="NoSpacing"/>
+                                        <w:spacing w:before="240"/>
+                                        <w:rPr>
+                                          <w:caps/>
+                                          <w:color w:val="44546A" w:themeColor="text2"/>
+                                          <w:sz w:val="36"/>
+                                          <w:szCs w:val="36"/>
+                                          <w:lang w:val="de-DE"/>
+                                        </w:rPr>
+                                      </w:pPr>
+                                      <w:r>
+                                        <w:rPr>
+                                          <w:caps/>
+                                          <w:color w:val="44546A" w:themeColor="text2"/>
+                                          <w:sz w:val="36"/>
+                                          <w:szCs w:val="36"/>
+                                          <w:lang w:val="de-DE"/>
+                                        </w:rPr>
+                                        <w:t>Ein Produkt der Foodmengroup</w:t>
+                                      </w:r>
+                                    </w:p>
+                                  </w:sdtContent>
+                                </w:sdt>
+                              </w:txbxContent>
+                            </wps:txbx>
+                            <wps:bodyPr rot="0" spcFirstLastPara="0" vertOverflow="overflow" horzOverflow="overflow" vert="horz" wrap="square" lIns="457200" tIns="457200" rIns="457200" bIns="457200" numCol="1" spcCol="0" rtlCol="0" fromWordArt="0" anchor="ctr" anchorCtr="0" forceAA="0" compatLnSpc="1">
+                              <a:prstTxWarp prst="textNoShape">
+                                <a:avLst/>
+                              </a:prstTxWarp>
+                              <a:noAutofit/>
+                            </wps:bodyPr>
+                          </wps:wsp>
+                        </wpg:wgp>
+                      </a:graphicData>
+                    </a:graphic>
+                    <wp14:sizeRelH relativeFrom="page">
+                      <wp14:pctWidth>0</wp14:pctWidth>
+                    </wp14:sizeRelH>
+                    <wp14:sizeRelV relativeFrom="page">
+                      <wp14:pctHeight>0</wp14:pctHeight>
+                    </wp14:sizeRelV>
+                  </wp:anchor>
+                </w:drawing>
+              </mc:Choice>
+              <mc:Fallback>
+                <w:pict>
+                  <v:group id="Group 119" o:spid="_x0000_s1026" style="position:absolute;margin-left:0;margin-top:0;width:540pt;height:730.05pt;z-index:-251657216;mso-position-horizontal:center;mso-position-horizontal-relative:page;mso-position-vertical:center;mso-position-vertical-relative:page" coordsize="68580,92717" o:gfxdata="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">
+                    <v:rect id="Rectangle 120" o:spid="_x0000_s1027" style="position:absolute;top:72949;width:68580;height:1431;visibility:visible;mso-wrap-style:square;v-text-anchor:middle" o:gfxdata="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" fillcolor="#4472c4 [3204]" stroked="f" strokeweight="1pt"/>
+                    <v:rect id="Rectangle 121" o:spid="_x0000_s1028" style="position:absolute;top:74390;width:68580;height:18327;visibility:visible;mso-wrap-style:square;v-text-anchor:bottom" o:gfxdata="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" fillcolor="#393737 [814]" stroked="f" strokeweight="1pt">
+                      <v:textbox inset="36pt,14.4pt,36pt,36pt">
+                        <w:txbxContent>
+                          <w:sdt>
+                            <w:sdtPr>
+                              <w:rPr>
+                                <w:color w:val="FFFFFF" w:themeColor="background1"/>
+                                <w:sz w:val="32"/>
+                                <w:szCs w:val="32"/>
+                              </w:rPr>
+                              <w:alias w:val="Author"/>
+                              <w:tag w:val=""/>
+                              <w:id w:val="884141857"/>
+                              <w:dataBinding w:prefixMappings="xmlns:ns0='http://purl.org/dc/elements/1.1/' xmlns:ns1='http://schemas.openxmlformats.org/package/2006/metadata/core-properties' " w:xpath="/ns1:coreProperties[1]/ns0:creator[1]" w:storeItemID="{6C3C8BC8-F283-45AE-878A-BAB7291924A1}"/>
+                              <w:text/>
+                            </w:sdtPr>
+                            <w:sdtContent>
+                              <w:p>
+                                <w:pPr>
+                                  <w:pStyle w:val="NoSpacing"/>
+                                  <w:rPr>
+                                    <w:color w:val="FFFFFF" w:themeColor="background1"/>
+                                    <w:sz w:val="32"/>
+                                    <w:szCs w:val="32"/>
+                                  </w:rPr>
+                                </w:pPr>
+                                <w:proofErr w:type="spellStart"/>
+                                <w:r>
+                                  <w:rPr>
+                                    <w:color w:val="FFFFFF" w:themeColor="background1"/>
+                                    <w:sz w:val="32"/>
+                                    <w:szCs w:val="32"/>
+                                  </w:rPr>
+                                  <w:t>FoodmenGroup</w:t>
+                                </w:r>
+                                <w:proofErr w:type="spellEnd"/>
+                              </w:p>
+                            </w:sdtContent>
+                          </w:sdt>
+                          <w:p>
+                            <w:pPr>
+                              <w:pStyle w:val="NoSpacing"/>
+                              <w:rPr>
+                                <w:caps/>
+                                <w:color w:val="FFFFFF" w:themeColor="background1"/>
+                              </w:rPr>
+                            </w:pPr>
+                            <w:sdt>
+                              <w:sdtPr>
+                                <w:rPr>
+                                  <w:caps/>
+                                  <w:color w:val="FFFFFF" w:themeColor="background1"/>
+                                </w:rPr>
+                                <w:alias w:val="Company"/>
+                                <w:tag w:val=""/>
+                                <w:id w:val="922067218"/>
+                                <w:dataBinding w:prefixMappings="xmlns:ns0='http://schemas.openxmlformats.org/officeDocument/2006/extended-properties' " w:xpath="/ns0:Properties[1]/ns0:Company[1]" w:storeItemID="{6668398D-A668-4E3E-A5EB-62B293D839F1}"/>
+                                <w:text/>
+                              </w:sdtPr>
+                              <w:sdtContent>
+                                <w:r>
+                                  <w:rPr>
+                                    <w:caps/>
+                                    <w:color w:val="FFFFFF" w:themeColor="background1"/>
+                                  </w:rPr>
+                                  <w:t>Andreas Hruschka</w:t>
+                                </w:r>
+                              </w:sdtContent>
+                            </w:sdt>
+                            <w:r>
+                              <w:rPr>
+                                <w:caps/>
+                                <w:color w:val="FFFFFF" w:themeColor="background1"/>
+                              </w:rPr>
+                              <w:t xml:space="preserve"> | </w:t>
+                            </w:r>
+                            <w:sdt>
+                              <w:sdtPr>
+                                <w:rPr>
+                                  <w:caps/>
+                                  <w:color w:val="FFFFFF" w:themeColor="background1"/>
+                                </w:rPr>
+                                <w:alias w:val="Address"/>
+                                <w:tag w:val=""/>
+                                <w:id w:val="2113163453"/>
+                                <w:dataBinding w:prefixMappings="xmlns:ns0='http://schemas.microsoft.com/office/2006/coverPageProps' " w:xpath="/ns0:CoverPageProperties[1]/ns0:CompanyAddress[1]" w:storeItemID="{55AF091B-3C7A-41E3-B477-F2FDAA23CFDA}"/>
+                                <w:text/>
+                              </w:sdtPr>
+                              <w:sdtContent>
+                                <w:r>
+                                  <w:rPr>
+                                    <w:caps/>
+                                    <w:color w:val="FFFFFF" w:themeColor="background1"/>
+                                  </w:rPr>
+                                  <w:t>Nikolai Nowolodski | Julian Milicevic</w:t>
+                                </w:r>
+                              </w:sdtContent>
+                            </w:sdt>
+                          </w:p>
+                        </w:txbxContent>
+                      </v:textbox>
+                    </v:rect>
+                    <v:shapetype id="_x0000_t202" coordsize="21600,21600" o:spt="202" path="m,l,21600r21600,l21600,xe">
+                      <v:stroke joinstyle="miter"/>
+                      <v:path gradientshapeok="t" o:connecttype="rect"/>
+                    </v:shapetype>
+                    <v:shape id="Text Box 122" o:spid="_x0000_s1029" type="#_x0000_t202" style="position:absolute;width:68580;height:73152;visibility:visible;mso-wrap-style:square;v-text-anchor:middle" o:gfxdata="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" filled="f" stroked="f" strokeweight=".5pt">
+                      <v:textbox inset="36pt,36pt,36pt,36pt">
+                        <w:txbxContent>
+                          <w:sdt>
+                            <w:sdtPr>
+                              <w:rPr>
+                                <w:rFonts w:asciiTheme="majorHAnsi" w:eastAsiaTheme="majorEastAsia" w:hAnsiTheme="majorHAnsi" w:cstheme="majorBidi"/>
+                                <w:color w:val="595959" w:themeColor="text1" w:themeTint="A6"/>
+                                <w:sz w:val="108"/>
+                                <w:szCs w:val="108"/>
+                                <w:lang w:val="de-DE"/>
+                              </w:rPr>
+                              <w:alias w:val="Title"/>
+                              <w:tag w:val=""/>
+                              <w:id w:val="-1476986296"/>
+                              <w:dataBinding w:prefixMappings="xmlns:ns0='http://purl.org/dc/elements/1.1/' xmlns:ns1='http://schemas.openxmlformats.org/package/2006/metadata/core-properties' " w:xpath="/ns1:coreProperties[1]/ns0:title[1]" w:storeItemID="{6C3C8BC8-F283-45AE-878A-BAB7291924A1}"/>
+                              <w:text/>
+                            </w:sdtPr>
+                            <w:sdtContent>
+                              <w:p>
+                                <w:pPr>
+                                  <w:pStyle w:val="NoSpacing"/>
+                                  <w:pBdr>
+                                    <w:bottom w:val="single" w:sz="6" w:space="4" w:color="7F7F7F" w:themeColor="text1" w:themeTint="80"/>
+                                  </w:pBdr>
+                                  <w:rPr>
+                                    <w:rFonts w:asciiTheme="majorHAnsi" w:eastAsiaTheme="majorEastAsia" w:hAnsiTheme="majorHAnsi" w:cstheme="majorBidi"/>
+                                    <w:color w:val="595959" w:themeColor="text1" w:themeTint="A6"/>
+                                    <w:sz w:val="108"/>
+                                    <w:szCs w:val="108"/>
+                                    <w:lang w:val="de-DE"/>
+                                  </w:rPr>
+                                </w:pPr>
+                                <w:r>
+                                  <w:rPr>
+                                    <w:rFonts w:asciiTheme="majorHAnsi" w:eastAsiaTheme="majorEastAsia" w:hAnsiTheme="majorHAnsi" w:cstheme="majorBidi"/>
+                                    <w:color w:val="595959" w:themeColor="text1" w:themeTint="A6"/>
+                                    <w:sz w:val="108"/>
+                                    <w:szCs w:val="108"/>
+                                    <w:lang w:val="de-DE"/>
+                                  </w:rPr>
+                                  <w:t>Dokumentation für</w:t>
+                                </w:r>
+                                <w:r>
+                                  <w:rPr>
+                                    <w:rFonts w:asciiTheme="majorHAnsi" w:eastAsiaTheme="majorEastAsia" w:hAnsiTheme="majorHAnsi" w:cstheme="majorBidi"/>
+                                    <w:color w:val="595959" w:themeColor="text1" w:themeTint="A6"/>
+                                    <w:sz w:val="108"/>
+                                    <w:szCs w:val="108"/>
+                                    <w:lang w:val="de-DE"/>
+                                  </w:rPr>
+                                  <w:t xml:space="preserve"> das</w:t>
+                                </w:r>
+                                <w:r>
+                                  <w:rPr>
+                                    <w:rFonts w:asciiTheme="majorHAnsi" w:eastAsiaTheme="majorEastAsia" w:hAnsiTheme="majorHAnsi" w:cstheme="majorBidi"/>
+                                    <w:color w:val="595959" w:themeColor="text1" w:themeTint="A6"/>
+                                    <w:sz w:val="108"/>
+                                    <w:szCs w:val="108"/>
+                                    <w:lang w:val="de-DE"/>
+                                  </w:rPr>
+                                  <w:t xml:space="preserve"> Mensa-System</w:t>
+                                </w:r>
+                              </w:p>
+                            </w:sdtContent>
+                          </w:sdt>
+                          <w:sdt>
+                            <w:sdtPr>
+                              <w:rPr>
+                                <w:caps/>
+                                <w:color w:val="44546A" w:themeColor="text2"/>
+                                <w:sz w:val="36"/>
+                                <w:szCs w:val="36"/>
+                                <w:lang w:val="de-DE"/>
+                              </w:rPr>
+                              <w:alias w:val="Subtitle"/>
+                              <w:tag w:val=""/>
+                              <w:id w:val="157346227"/>
+                              <w:dataBinding w:prefixMappings="xmlns:ns0='http://purl.org/dc/elements/1.1/' xmlns:ns1='http://schemas.openxmlformats.org/package/2006/metadata/core-properties' " w:xpath="/ns1:coreProperties[1]/ns0:subject[1]" w:storeItemID="{6C3C8BC8-F283-45AE-878A-BAB7291924A1}"/>
+                              <w:text/>
+                            </w:sdtPr>
+                            <w:sdtContent>
+                              <w:p>
+                                <w:pPr>
+                                  <w:pStyle w:val="NoSpacing"/>
+                                  <w:spacing w:before="240"/>
+                                  <w:rPr>
+                                    <w:caps/>
+                                    <w:color w:val="44546A" w:themeColor="text2"/>
+                                    <w:sz w:val="36"/>
+                                    <w:szCs w:val="36"/>
+                                    <w:lang w:val="de-DE"/>
+                                  </w:rPr>
+                                </w:pPr>
+                                <w:r>
+                                  <w:rPr>
+                                    <w:caps/>
+                                    <w:color w:val="44546A" w:themeColor="text2"/>
+                                    <w:sz w:val="36"/>
+                                    <w:szCs w:val="36"/>
+                                    <w:lang w:val="de-DE"/>
+                                  </w:rPr>
+                                  <w:t>Ein Produkt der Foodmengroup</w:t>
+                                </w:r>
+                              </w:p>
+                            </w:sdtContent>
+                          </w:sdt>
+                        </w:txbxContent>
+                      </v:textbox>
+                    </v:shape>
+                    <w10:wrap anchorx="page" anchory="page"/>
+                  </v:group>
+                </w:pict>
+              </mc:Fallback>
+            </mc:AlternateContent>
+          </w:r>
+        </w:p>
+        <w:p>
+          <w:pPr>
+            <w:rPr>
+              <w:rStyle w:val="Absatz-Standardschriftart"/>
+              <w:rFonts w:asciiTheme="minorHAnsi" w:hAnsiTheme="minorHAnsi" w:cstheme="minorHAnsi"/>
+              <w:b/>
+              <w:bCs/>
+              <w:sz w:val="24"/>
+              <w:szCs w:val="24"/>
+            </w:rPr>
+          </w:pPr>
+          <w:r>
+            <w:rPr>
+              <w:rStyle w:val="Absatz-Standardschriftart"/>
+              <w:rFonts w:asciiTheme="minorHAnsi" w:hAnsiTheme="minorHAnsi" w:cstheme="minorHAnsi"/>
+              <w:b/>
+              <w:bCs/>
+              <w:sz w:val="24"/>
+              <w:szCs w:val="24"/>
+            </w:rPr>
+            <w:br w:type="page"/>
+          </w:r>
+        </w:p>
+      </w:sdtContent>
+    </w:sdt>
+    <w:p>
+      <w:pPr>
+        <w:rPr>
+          <w:rFonts w:asciiTheme="minorHAnsi" w:hAnsiTheme="minorHAnsi" w:cstheme="minorHAnsi"/>
+          <w:b/>
+          <w:bCs/>
+          <w:sz w:val="24"/>
+          <w:szCs w:val="24"/>
+        </w:rPr>
+      </w:pPr>
+      <w:r>
+        <w:rPr>
+          <w:rStyle w:val="Absatz-Standardschriftart"/>
+          <w:rFonts w:asciiTheme="minorHAnsi" w:hAnsiTheme="minorHAnsi" w:cstheme="minorHAnsi"/>
+          <w:sz w:val="24"/>
+          <w:szCs w:val="24"/>
+        </w:rPr>
+        <w:lastRenderedPageBreak/>
         <w:br/>
       </w:r>
-      <w:r>
-        <w:rPr>
-          <w:rStyle w:val="Absatz-Standardschriftart"/>
-          <w:rFonts w:asciiTheme="minorHAnsi" w:hAnsiTheme="minorHAnsi" w:cstheme="minorHAnsi"/>
-          <w:sz w:val="24"/>
-          <w:szCs w:val="24"/>
-        </w:rPr>
-        <w:t>(</w:t>
-      </w:r>
-      <w:r>
-        <w:rPr>
-          <w:rStyle w:val="Absatz-Standardschriftart"/>
-          <w:rFonts w:asciiTheme="minorHAnsi" w:hAnsiTheme="minorHAnsi" w:cstheme="minorHAnsi"/>
-          <w:sz w:val="24"/>
-          <w:szCs w:val="24"/>
-        </w:rPr>
-        <w:t xml:space="preserve">Andreas Hruschka, </w:t>
-      </w:r>
-      <w:r>
-        <w:rPr>
-          <w:rStyle w:val="Absatz-Standardschriftart"/>
-          <w:rFonts w:asciiTheme="minorHAnsi" w:hAnsiTheme="minorHAnsi" w:cstheme="minorHAnsi"/>
-          <w:sz w:val="24"/>
-          <w:szCs w:val="24"/>
-        </w:rPr>
-        <w:t>Nikol</w:t>
-      </w:r>
-      <w:r>
-        <w:rPr>
-          <w:rStyle w:val="Absatz-Standardschriftart"/>
-          <w:rFonts w:asciiTheme="minorHAnsi" w:hAnsiTheme="minorHAnsi" w:cstheme="minorHAnsi"/>
-          <w:sz w:val="24"/>
-          <w:szCs w:val="24"/>
-        </w:rPr>
-        <w:t>ai Nowolodski, Julian Milicevic</w:t>
-      </w:r>
-      <w:r>
-        <w:rPr>
-          <w:rStyle w:val="Absatz-Standardschriftart"/>
-          <w:rFonts w:asciiTheme="minorHAnsi" w:hAnsiTheme="minorHAnsi" w:cstheme="minorHAnsi"/>
-          <w:sz w:val="24"/>
-          <w:szCs w:val="24"/>
-        </w:rPr>
-        <w:t>)</w:t>
-      </w:r>
-      <w:r>
-        <w:rPr>
-          <w:rStyle w:val="Absatz-Standardschriftart"/>
-          <w:rFonts w:asciiTheme="minorHAnsi" w:hAnsiTheme="minorHAnsi" w:cstheme="minorHAnsi"/>
-          <w:sz w:val="24"/>
-          <w:szCs w:val="24"/>
-        </w:rPr>
-        <w:br/>
-      </w:r>
-    </w:p>
-    <w:p>
-      <w:pPr>
-        <w:pStyle w:val="Listenabsatz"/>
+    </w:p>
+    <w:p>
+      <w:pPr>
+        <w:pStyle w:val="Heading1"/>
         <w:numPr>
           <w:ilvl w:val="0"/>
-          <w:numId w:val="2"/>
+          <w:numId w:val="14"/>
         </w:numPr>
-        <w:rPr>
-          <w:rFonts w:asciiTheme="minorHAnsi" w:hAnsiTheme="minorHAnsi" w:cstheme="minorHAnsi"/>
-          <w:sz w:val="24"/>
-          <w:szCs w:val="24"/>
-        </w:rPr>
       </w:pPr>
       <w:r>
         <w:rPr>
@@ -129,7 +686,7 @@
           <w:sz w:val="24"/>
           <w:szCs w:val="24"/>
         </w:rPr>
-        <w:t>Einführung</w:t>
+        <w:t>Einleitung</w:t>
       </w:r>
     </w:p>
     <w:p>
@@ -149,21 +706,43 @@
           <w:sz w:val="24"/>
           <w:szCs w:val="24"/>
         </w:rPr>
-        <w:t>Herzlich willkommen in der Dokumentation für das MENSA System, Ihre Schnittstelle für eine effiziente Essensausgabe. Mit dieser Software ist es Ihnen möglich individuelle Mahlzeiten als Tagesangebote Ihren Kunden darzubieten. Diese sind dann wiederum in der Lage durch wenige Klicks ihr Wunschessen zu bestellen. Dadurch könne Sie präzise ihre benötigten Einkäufe bestimmen und somit Ihren Gewinn maximieren.</w:t>
-      </w:r>
-    </w:p>
-    <w:p>
-      <w:pPr>
-        <w:pStyle w:val="Listenabsatz"/>
+        <w:t>Folgende Projektd</w:t>
+      </w:r>
+      <w:r>
+        <w:rPr>
+          <w:rStyle w:val="Absatz-Standardschriftart"/>
+          <w:rFonts w:asciiTheme="minorHAnsi" w:hAnsiTheme="minorHAnsi" w:cstheme="minorHAnsi"/>
+          <w:sz w:val="24"/>
+          <w:szCs w:val="24"/>
+        </w:rPr>
+        <w:t>okumentation</w:t>
+      </w:r>
+      <w:r>
+        <w:rPr>
+          <w:rStyle w:val="Absatz-Standardschriftart"/>
+          <w:rFonts w:asciiTheme="minorHAnsi" w:hAnsiTheme="minorHAnsi" w:cstheme="minorHAnsi"/>
+          <w:sz w:val="24"/>
+          <w:szCs w:val="24"/>
+        </w:rPr>
+        <w:t xml:space="preserve"> ist</w:t>
+      </w:r>
+      <w:r>
+        <w:rPr>
+          <w:rStyle w:val="Absatz-Standardschriftart"/>
+          <w:rFonts w:asciiTheme="minorHAnsi" w:hAnsiTheme="minorHAnsi" w:cstheme="minorHAnsi"/>
+          <w:sz w:val="24"/>
+          <w:szCs w:val="24"/>
+        </w:rPr>
+        <w:t xml:space="preserve"> für das MENSA System, Ihre Schnittstelle für eine effiziente Essensausgabe. Mit dieser Software ist es Ihnen möglich individuelle Mahlzeiten als Tagesangebote Ihren Kunden darzubieten. Diese sind dann wiederum in der Lage durch wenige Klicks ihr Wunschessen zu bestellen. Dadurch könne Sie präzise ihre benötigten Einkäufe bestimmen und somit Ihren Gewinn maximieren.</w:t>
+      </w:r>
+    </w:p>
+    <w:p>
+      <w:pPr>
+        <w:pStyle w:val="Heading2"/>
         <w:numPr>
-          <w:ilvl w:val="0"/>
-          <w:numId w:val="1"/>
+          <w:ilvl w:val="1"/>
+          <w:numId w:val="14"/>
         </w:numPr>
-        <w:rPr>
-          <w:rFonts w:asciiTheme="minorHAnsi" w:hAnsiTheme="minorHAnsi" w:cstheme="minorHAnsi"/>
-          <w:sz w:val="24"/>
-          <w:szCs w:val="24"/>
-        </w:rPr>
       </w:pPr>
       <w:r>
         <w:rPr>
@@ -174,7 +753,7 @@
           <w:sz w:val="24"/>
           <w:szCs w:val="24"/>
         </w:rPr>
-        <w:t>Vorbereitung</w:t>
+        <w:t>Projektumfeld</w:t>
       </w:r>
     </w:p>
     <w:p>
@@ -193,7 +772,18 @@
           <w:sz w:val="24"/>
           <w:szCs w:val="24"/>
         </w:rPr>
-        <w:t>Damit Sie ihre lokale Version des Mensa-Projekts ausführen und testen können, müssen Sie einige Schritte beachten und bestimmte Software nutzen.</w:t>
+        <w:t>Damit Si</w:t>
+      </w:r>
+      <w:bookmarkStart w:id="0" w:name="_GoBack"/>
+      <w:bookmarkEnd w:id="0"/>
+      <w:r>
+        <w:rPr>
+          <w:rStyle w:val="Absatz-Standardschriftart"/>
+          <w:rFonts w:asciiTheme="minorHAnsi" w:hAnsiTheme="minorHAnsi" w:cstheme="minorHAnsi"/>
+          <w:sz w:val="24"/>
+          <w:szCs w:val="24"/>
+        </w:rPr>
+        <w:t>e ihre lokale Version des Mensa-Projekts ausführen und testen können, müssen Sie einige Schritte beachten und bestimmte Software nutzen.</w:t>
       </w:r>
     </w:p>
     <w:p>
@@ -270,7 +860,7 @@
         </w:rPr>
         <w:t xml:space="preserve">, die Sie z.B. </w:t>
       </w:r>
-      <w:hyperlink r:id="rId7" w:history="1">
+      <w:hyperlink r:id="rId8" w:history="1">
         <w:r>
           <w:rPr>
             <w:rStyle w:val="Absatz-Standardschriftart"/>
@@ -364,8 +954,21 @@
           <w:sz w:val="24"/>
           <w:szCs w:val="24"/>
         </w:rPr>
-        <w:t>.zip</w:t>
-      </w:r>
+        <w:t>.</w:t>
+      </w:r>
+      <w:proofErr w:type="spellStart"/>
+      <w:r>
+        <w:rPr>
+          <w:rStyle w:val="Absatz-Standardschriftart"/>
+          <w:rFonts w:asciiTheme="minorHAnsi" w:hAnsiTheme="minorHAnsi" w:cstheme="minorHAnsi"/>
+          <w:i/>
+          <w:iCs/>
+          <w:sz w:val="24"/>
+          <w:szCs w:val="24"/>
+        </w:rPr>
+        <w:t>zip</w:t>
+      </w:r>
+      <w:proofErr w:type="spellEnd"/>
       <w:r>
         <w:rPr>
           <w:rStyle w:val="Absatz-Standardschriftart"/>
@@ -404,17 +1007,9 @@
           <w:sz w:val="24"/>
           <w:szCs w:val="24"/>
         </w:rPr>
-        <w:t>Ihr-Datenträger/xampp/htdocs</w:t>
-      </w:r>
-      <w:r>
-        <w:rPr>
-          <w:rStyle w:val="Absatz-Standardschriftart"/>
-          <w:rFonts w:asciiTheme="minorHAnsi" w:hAnsiTheme="minorHAnsi" w:cstheme="minorHAnsi"/>
-          <w:sz w:val="24"/>
-          <w:szCs w:val="24"/>
-        </w:rPr>
-        <w:t xml:space="preserve"> (Windows) oder </w:t>
-      </w:r>
+        <w:t>Ihr-Datenträger/</w:t>
+      </w:r>
+      <w:proofErr w:type="spellStart"/>
       <w:r>
         <w:rPr>
           <w:rStyle w:val="Absatz-Standardschriftart"/>
@@ -424,8 +1019,79 @@
           <w:sz w:val="24"/>
           <w:szCs w:val="24"/>
         </w:rPr>
-        <w:t>programme/XAMPP/htdocs</w:t>
-      </w:r>
+        <w:t>xampp</w:t>
+      </w:r>
+      <w:proofErr w:type="spellEnd"/>
+      <w:r>
+        <w:rPr>
+          <w:rStyle w:val="Absatz-Standardschriftart"/>
+          <w:rFonts w:asciiTheme="minorHAnsi" w:hAnsiTheme="minorHAnsi" w:cstheme="minorHAnsi"/>
+          <w:i/>
+          <w:iCs/>
+          <w:sz w:val="24"/>
+          <w:szCs w:val="24"/>
+        </w:rPr>
+        <w:t>/</w:t>
+      </w:r>
+      <w:proofErr w:type="spellStart"/>
+      <w:r>
+        <w:rPr>
+          <w:rStyle w:val="Absatz-Standardschriftart"/>
+          <w:rFonts w:asciiTheme="minorHAnsi" w:hAnsiTheme="minorHAnsi" w:cstheme="minorHAnsi"/>
+          <w:i/>
+          <w:iCs/>
+          <w:sz w:val="24"/>
+          <w:szCs w:val="24"/>
+        </w:rPr>
+        <w:t>htdocs</w:t>
+      </w:r>
+      <w:proofErr w:type="spellEnd"/>
+      <w:r>
+        <w:rPr>
+          <w:rStyle w:val="Absatz-Standardschriftart"/>
+          <w:rFonts w:asciiTheme="minorHAnsi" w:hAnsiTheme="minorHAnsi" w:cstheme="minorHAnsi"/>
+          <w:sz w:val="24"/>
+          <w:szCs w:val="24"/>
+        </w:rPr>
+        <w:t xml:space="preserve"> (Windows) oder </w:t>
+      </w:r>
+      <w:proofErr w:type="spellStart"/>
+      <w:r>
+        <w:rPr>
+          <w:rStyle w:val="Absatz-Standardschriftart"/>
+          <w:rFonts w:asciiTheme="minorHAnsi" w:hAnsiTheme="minorHAnsi" w:cstheme="minorHAnsi"/>
+          <w:i/>
+          <w:iCs/>
+          <w:sz w:val="24"/>
+          <w:szCs w:val="24"/>
+        </w:rPr>
+        <w:t>programme</w:t>
+      </w:r>
+      <w:proofErr w:type="spellEnd"/>
+      <w:r>
+        <w:rPr>
+          <w:rStyle w:val="Absatz-Standardschriftart"/>
+          <w:rFonts w:asciiTheme="minorHAnsi" w:hAnsiTheme="minorHAnsi" w:cstheme="minorHAnsi"/>
+          <w:i/>
+          <w:iCs/>
+          <w:sz w:val="24"/>
+          <w:szCs w:val="24"/>
+        </w:rPr>
+        <w:t>/XAMPP/</w:t>
+      </w:r>
+      <w:proofErr w:type="spellStart"/>
+      <w:r>
+        <w:rPr>
+          <w:rStyle w:val="Absatz-Standardschriftart"/>
+          <w:rFonts w:asciiTheme="minorHAnsi" w:hAnsiTheme="minorHAnsi" w:cstheme="minorHAnsi"/>
+          <w:i/>
+          <w:iCs/>
+          <w:sz w:val="24"/>
+          <w:szCs w:val="24"/>
+        </w:rPr>
+        <w:t>htdocs</w:t>
+      </w:r>
+      <w:proofErr w:type="spellEnd"/>
       <w:r>
         <w:rPr>
           <w:rStyle w:val="Absatz-Standardschriftart"/>
@@ -458,16 +1124,49 @@
           <w:sz w:val="24"/>
           <w:szCs w:val="24"/>
         </w:rPr>
-        <w:t>MySQL Workbench</w:t>
-      </w:r>
-      <w:r>
-        <w:rPr>
-          <w:rStyle w:val="Absatz-Standardschriftart"/>
-          <w:rFonts w:asciiTheme="minorHAnsi" w:hAnsiTheme="minorHAnsi" w:cstheme="minorHAnsi"/>
-          <w:sz w:val="24"/>
-          <w:szCs w:val="24"/>
-        </w:rPr>
-        <w:t xml:space="preserve">: Um die Datenbank starten zu können benötigen Sie MYSQL-Workbench in der </w:t>
+        <w:t xml:space="preserve">MySQL </w:t>
+      </w:r>
+      <w:proofErr w:type="spellStart"/>
+      <w:r>
+        <w:rPr>
+          <w:rStyle w:val="Absatz-Standardschriftart"/>
+          <w:rFonts w:asciiTheme="minorHAnsi" w:hAnsiTheme="minorHAnsi" w:cstheme="minorHAnsi"/>
+          <w:i/>
+          <w:iCs/>
+          <w:sz w:val="24"/>
+          <w:szCs w:val="24"/>
+        </w:rPr>
+        <w:t>Workbench</w:t>
+      </w:r>
+      <w:proofErr w:type="spellEnd"/>
+      <w:r>
+        <w:rPr>
+          <w:rStyle w:val="Absatz-Standardschriftart"/>
+          <w:rFonts w:asciiTheme="minorHAnsi" w:hAnsiTheme="minorHAnsi" w:cstheme="minorHAnsi"/>
+          <w:sz w:val="24"/>
+          <w:szCs w:val="24"/>
+        </w:rPr>
+        <w:t>: Um die Datenbank starten zu können benötigen Sie MYSQL-</w:t>
+      </w:r>
+      <w:proofErr w:type="spellStart"/>
+      <w:r>
+        <w:rPr>
+          <w:rStyle w:val="Absatz-Standardschriftart"/>
+          <w:rFonts w:asciiTheme="minorHAnsi" w:hAnsiTheme="minorHAnsi" w:cstheme="minorHAnsi"/>
+          <w:sz w:val="24"/>
+          <w:szCs w:val="24"/>
+        </w:rPr>
+        <w:t>Workbench</w:t>
+      </w:r>
+      <w:proofErr w:type="spellEnd"/>
+      <w:r>
+        <w:rPr>
+          <w:rStyle w:val="Absatz-Standardschriftart"/>
+          <w:rFonts w:asciiTheme="minorHAnsi" w:hAnsiTheme="minorHAnsi" w:cstheme="minorHAnsi"/>
+          <w:sz w:val="24"/>
+          <w:szCs w:val="24"/>
+        </w:rPr>
+        <w:t xml:space="preserve"> in der </w:t>
       </w:r>
       <w:r>
         <w:rPr>
@@ -489,7 +1188,7 @@
         </w:rPr>
         <w:t xml:space="preserve">. Diese können Sie z.B. </w:t>
       </w:r>
-      <w:hyperlink r:id="rId8" w:history="1">
+      <w:hyperlink r:id="rId9" w:history="1">
         <w:r>
           <w:rPr>
             <w:rStyle w:val="Absatz-Standardschriftart"/>
@@ -501,8 +1200,8 @@
           </w:rPr>
           <w:t>hi</w:t>
         </w:r>
-        <w:bookmarkStart w:id="0" w:name="_Hlt505871606"/>
-        <w:bookmarkStart w:id="1" w:name="_Hlt505871607"/>
+        <w:bookmarkStart w:id="1" w:name="_Hlt505871606"/>
+        <w:bookmarkStart w:id="2" w:name="_Hlt505871607"/>
         <w:r>
           <w:rPr>
             <w:rStyle w:val="Absatz-Standardschriftart"/>
@@ -514,8 +1213,8 @@
           </w:rPr>
           <w:t>e</w:t>
         </w:r>
-        <w:bookmarkEnd w:id="0"/>
         <w:bookmarkEnd w:id="1"/>
+        <w:bookmarkEnd w:id="2"/>
         <w:r>
           <w:rPr>
             <w:rStyle w:val="Absatz-Standardschriftart"/>
@@ -587,7 +1286,27 @@
           <w:sz w:val="24"/>
           <w:szCs w:val="24"/>
         </w:rPr>
-        <w:t>: 127.0.0.1 (localhost)</w:t>
+        <w:t>: 127.0.0.1 (</w:t>
+      </w:r>
+      <w:proofErr w:type="spellStart"/>
+      <w:r>
+        <w:rPr>
+          <w:rStyle w:val="Absatz-Standardschriftart"/>
+          <w:rFonts w:asciiTheme="minorHAnsi" w:hAnsiTheme="minorHAnsi" w:cstheme="minorHAnsi"/>
+          <w:sz w:val="24"/>
+          <w:szCs w:val="24"/>
+        </w:rPr>
+        <w:t>localhost</w:t>
+      </w:r>
+      <w:proofErr w:type="spellEnd"/>
+      <w:r>
+        <w:rPr>
+          <w:rStyle w:val="Absatz-Standardschriftart"/>
+          <w:rFonts w:asciiTheme="minorHAnsi" w:hAnsiTheme="minorHAnsi" w:cstheme="minorHAnsi"/>
+          <w:sz w:val="24"/>
+          <w:szCs w:val="24"/>
+        </w:rPr>
+        <w:t>)</w:t>
       </w:r>
     </w:p>
     <w:p>
@@ -777,6 +1496,7 @@
         </w:rPr>
         <w:t xml:space="preserve"> in der </w:t>
       </w:r>
+      <w:proofErr w:type="spellStart"/>
       <w:r>
         <w:rPr>
           <w:rStyle w:val="Absatz-Standardschriftart"/>
@@ -788,6 +1508,7 @@
         </w:rPr>
         <w:t>dependencies.php</w:t>
       </w:r>
+      <w:proofErr w:type="spellEnd"/>
       <w:r>
         <w:rPr>
           <w:rFonts w:asciiTheme="minorHAnsi" w:hAnsiTheme="minorHAnsi" w:cstheme="minorHAnsi"/>
@@ -807,6 +1528,7 @@
         </w:rPr>
         <w:t xml:space="preserve"> </w:t>
       </w:r>
+      <w:proofErr w:type="spellStart"/>
       <w:r>
         <w:rPr>
           <w:rStyle w:val="Absatz-Standardschriftart"/>
@@ -816,8 +1538,57 @@
           <w:sz w:val="24"/>
           <w:szCs w:val="24"/>
         </w:rPr>
-        <w:t>xampp/htdocs/mensa-projekt/php</w:t>
-      </w:r>
+        <w:t>xampp</w:t>
+      </w:r>
+      <w:proofErr w:type="spellEnd"/>
+      <w:r>
+        <w:rPr>
+          <w:rStyle w:val="Absatz-Standardschriftart"/>
+          <w:rFonts w:asciiTheme="minorHAnsi" w:hAnsiTheme="minorHAnsi" w:cstheme="minorHAnsi"/>
+          <w:i/>
+          <w:iCs/>
+          <w:sz w:val="24"/>
+          <w:szCs w:val="24"/>
+        </w:rPr>
+        <w:t>/</w:t>
+      </w:r>
+      <w:proofErr w:type="spellStart"/>
+      <w:r>
+        <w:rPr>
+          <w:rStyle w:val="Absatz-Standardschriftart"/>
+          <w:rFonts w:asciiTheme="minorHAnsi" w:hAnsiTheme="minorHAnsi" w:cstheme="minorHAnsi"/>
+          <w:i/>
+          <w:iCs/>
+          <w:sz w:val="24"/>
+          <w:szCs w:val="24"/>
+        </w:rPr>
+        <w:t>htdocs</w:t>
+      </w:r>
+      <w:proofErr w:type="spellEnd"/>
+      <w:r>
+        <w:rPr>
+          <w:rStyle w:val="Absatz-Standardschriftart"/>
+          <w:rFonts w:asciiTheme="minorHAnsi" w:hAnsiTheme="minorHAnsi" w:cstheme="minorHAnsi"/>
+          <w:i/>
+          <w:iCs/>
+          <w:sz w:val="24"/>
+          <w:szCs w:val="24"/>
+        </w:rPr>
+        <w:t>/mensa-projekt/</w:t>
+      </w:r>
+      <w:proofErr w:type="spellStart"/>
+      <w:r>
+        <w:rPr>
+          <w:rStyle w:val="Absatz-Standardschriftart"/>
+          <w:rFonts w:asciiTheme="minorHAnsi" w:hAnsiTheme="minorHAnsi" w:cstheme="minorHAnsi"/>
+          <w:i/>
+          <w:iCs/>
+          <w:sz w:val="24"/>
+          <w:szCs w:val="24"/>
+        </w:rPr>
+        <w:t>php</w:t>
+      </w:r>
+      <w:proofErr w:type="spellEnd"/>
       <w:r>
         <w:rPr>
           <w:rFonts w:asciiTheme="minorHAnsi" w:hAnsiTheme="minorHAnsi" w:cstheme="minorHAnsi"/>
@@ -843,8 +1614,6 @@
         </w:rPr>
         <w:br w:type="page"/>
       </w:r>
-      <w:bookmarkStart w:id="2" w:name="_GoBack"/>
-      <w:bookmarkEnd w:id="2"/>
     </w:p>
     <w:p>
       <w:pPr>
@@ -867,7 +1636,17 @@
           <w:szCs w:val="24"/>
         </w:rPr>
         <w:lastRenderedPageBreak/>
-        <w:t>Sobald Ihre Verbindung in MySQL</w:t>
+        <w:t xml:space="preserve">Sobald Ihre Verbindung in </w:t>
+      </w:r>
+      <w:proofErr w:type="spellStart"/>
+      <w:r>
+        <w:rPr>
+          <w:rStyle w:val="Absatz-Standardschriftart"/>
+          <w:rFonts w:asciiTheme="minorHAnsi" w:hAnsiTheme="minorHAnsi" w:cstheme="minorHAnsi"/>
+          <w:sz w:val="24"/>
+          <w:szCs w:val="24"/>
+        </w:rPr>
+        <w:t>MySQL</w:t>
       </w:r>
       <w:r>
         <w:rPr>
@@ -878,6 +1657,7 @@
         </w:rPr>
         <w:t>Workbench</w:t>
       </w:r>
+      <w:proofErr w:type="spellEnd"/>
       <w:r>
         <w:rPr>
           <w:rStyle w:val="Absatz-Standardschriftart"/>
@@ -988,6 +1768,7 @@
         </w:rPr>
         <w:t>„</w:t>
       </w:r>
+      <w:proofErr w:type="spellStart"/>
       <w:r>
         <w:rPr>
           <w:rStyle w:val="Absatz-Standardschriftart"/>
@@ -999,6 +1780,7 @@
         </w:rPr>
         <w:t>mensa</w:t>
       </w:r>
+      <w:proofErr w:type="spellEnd"/>
       <w:r>
         <w:rPr>
           <w:rStyle w:val="Absatz-Standardschriftart"/>
@@ -1136,7 +1918,7 @@
         </w:rPr>
         <w:t xml:space="preserve">Im unteren Bereich sollten Ihnen die zu importierende Datenbank angezeigt werden. Starten Sie den Import. Sobald dieser abgeschlossen ist, sind alle wichtigen Schritte durchgeführt und Sie können das Mensa-Projekt unter </w:t>
       </w:r>
-      <w:hyperlink r:id="rId9" w:history="1">
+      <w:hyperlink r:id="rId10" w:history="1">
         <w:r>
           <w:rPr>
             <w:rStyle w:val="Absatz-Standardschriftart"/>
@@ -1231,7 +2013,27 @@
           <w:sz w:val="24"/>
           <w:szCs w:val="24"/>
         </w:rPr>
-        <w:t xml:space="preserve"> (passwort ist immer „123“)</w:t>
+        <w:t xml:space="preserve"> (</w:t>
+      </w:r>
+      <w:proofErr w:type="spellStart"/>
+      <w:r>
+        <w:rPr>
+          <w:rStyle w:val="Absatz-Standardschriftart"/>
+          <w:rFonts w:asciiTheme="minorHAnsi" w:hAnsiTheme="minorHAnsi" w:cstheme="minorHAnsi"/>
+          <w:sz w:val="24"/>
+          <w:szCs w:val="24"/>
+        </w:rPr>
+        <w:t>passwort</w:t>
+      </w:r>
+      <w:proofErr w:type="spellEnd"/>
+      <w:r>
+        <w:rPr>
+          <w:rStyle w:val="Absatz-Standardschriftart"/>
+          <w:rFonts w:asciiTheme="minorHAnsi" w:hAnsiTheme="minorHAnsi" w:cstheme="minorHAnsi"/>
+          <w:sz w:val="24"/>
+          <w:szCs w:val="24"/>
+        </w:rPr>
+        <w:t xml:space="preserve"> ist immer „123“)</w:t>
       </w:r>
     </w:p>
     <w:p>
@@ -1333,8 +2135,19 @@
           <w:sz w:val="24"/>
           <w:szCs w:val="24"/>
         </w:rPr>
-        <w:t>len und das Essen liken/unliken</w:t>
-      </w:r>
+        <w:t>len und das Essen liken/</w:t>
+      </w:r>
+      <w:proofErr w:type="spellStart"/>
+      <w:r>
+        <w:rPr>
+          <w:rStyle w:val="Absatz-Standardschriftart"/>
+          <w:rFonts w:asciiTheme="minorHAnsi" w:hAnsiTheme="minorHAnsi" w:cstheme="minorHAnsi"/>
+          <w:sz w:val="24"/>
+          <w:szCs w:val="24"/>
+        </w:rPr>
+        <w:t>unliken</w:t>
+      </w:r>
+      <w:proofErr w:type="spellEnd"/>
       <w:r>
         <w:rPr>
           <w:rStyle w:val="Absatz-Standardschriftart"/>
@@ -1374,16 +2187,36 @@
           <w:sz w:val="24"/>
           <w:szCs w:val="24"/>
         </w:rPr>
-        <w:t>teren Klick entfernt werden (Un</w:t>
-      </w:r>
-      <w:r>
-        <w:rPr>
-          <w:rStyle w:val="Absatz-Standardschriftart"/>
-          <w:rFonts w:asciiTheme="minorHAnsi" w:hAnsiTheme="minorHAnsi" w:cstheme="minorHAnsi"/>
-          <w:sz w:val="24"/>
-          <w:szCs w:val="24"/>
-        </w:rPr>
-        <w:t>like). Eine Speise kann jedoch nie Minuswerte haben (niedrigste Anzahl von Likes ist 0).</w:t>
+        <w:t>teren Klick entfernt werden (</w:t>
+      </w:r>
+      <w:proofErr w:type="spellStart"/>
+      <w:r>
+        <w:rPr>
+          <w:rStyle w:val="Absatz-Standardschriftart"/>
+          <w:rFonts w:asciiTheme="minorHAnsi" w:hAnsiTheme="minorHAnsi" w:cstheme="minorHAnsi"/>
+          <w:sz w:val="24"/>
+          <w:szCs w:val="24"/>
+        </w:rPr>
+        <w:t>Un</w:t>
+      </w:r>
+      <w:r>
+        <w:rPr>
+          <w:rStyle w:val="Absatz-Standardschriftart"/>
+          <w:rFonts w:asciiTheme="minorHAnsi" w:hAnsiTheme="minorHAnsi" w:cstheme="minorHAnsi"/>
+          <w:sz w:val="24"/>
+          <w:szCs w:val="24"/>
+        </w:rPr>
+        <w:t>like</w:t>
+      </w:r>
+      <w:proofErr w:type="spellEnd"/>
+      <w:r>
+        <w:rPr>
+          <w:rStyle w:val="Absatz-Standardschriftart"/>
+          <w:rFonts w:asciiTheme="minorHAnsi" w:hAnsiTheme="minorHAnsi" w:cstheme="minorHAnsi"/>
+          <w:sz w:val="24"/>
+          <w:szCs w:val="24"/>
+        </w:rPr>
+        <w:t>). Eine Speise kann jedoch nie Minuswerte haben (niedrigste Anzahl von Likes ist 0).</w:t>
       </w:r>
     </w:p>
     <w:p>
@@ -1671,7 +2504,27 @@
           <w:sz w:val="24"/>
           <w:szCs w:val="24"/>
         </w:rPr>
-        <w:t xml:space="preserve"> Adminstatus zu bearbeiten, um </w:t>
+        <w:t xml:space="preserve"> </w:t>
+      </w:r>
+      <w:proofErr w:type="spellStart"/>
+      <w:r>
+        <w:rPr>
+          <w:rStyle w:val="Absatz-Standardschriftart"/>
+          <w:rFonts w:asciiTheme="minorHAnsi" w:hAnsiTheme="minorHAnsi" w:cstheme="minorHAnsi"/>
+          <w:sz w:val="24"/>
+          <w:szCs w:val="24"/>
+        </w:rPr>
+        <w:t>Adminstatus</w:t>
+      </w:r>
+      <w:proofErr w:type="spellEnd"/>
+      <w:r>
+        <w:rPr>
+          <w:rStyle w:val="Absatz-Standardschriftart"/>
+          <w:rFonts w:asciiTheme="minorHAnsi" w:hAnsiTheme="minorHAnsi" w:cstheme="minorHAnsi"/>
+          <w:sz w:val="24"/>
+          <w:szCs w:val="24"/>
+        </w:rPr>
+        <w:t xml:space="preserve"> zu bearbeiten, um </w:t>
       </w:r>
       <w:r>
         <w:rPr>
@@ -2088,7 +2941,27 @@
           <w:sz w:val="24"/>
           <w:szCs w:val="24"/>
         </w:rPr>
-        <w:t>Im Footer finden Sie drei weitere Links: Kontakt, Impressum und Datenschutz. Datenschutz und Impressum sind einfache Seiten die alle relevanten Daten enthalten. Auf der Kontaktseite dagegen können Nutzer direkt Kontakt mit Ihnen aufnehmen. Dazu müssen sie lediglich das Formular ausfüllen und abschicken. Wir haben für Sie zu Testzwecken ebenfalls einen Gmail Konto erstellt:</w:t>
+        <w:t xml:space="preserve">Im </w:t>
+      </w:r>
+      <w:proofErr w:type="spellStart"/>
+      <w:r>
+        <w:rPr>
+          <w:rStyle w:val="Absatz-Standardschriftart"/>
+          <w:rFonts w:asciiTheme="minorHAnsi" w:hAnsiTheme="minorHAnsi" w:cstheme="minorHAnsi"/>
+          <w:sz w:val="24"/>
+          <w:szCs w:val="24"/>
+        </w:rPr>
+        <w:t>Footer</w:t>
+      </w:r>
+      <w:proofErr w:type="spellEnd"/>
+      <w:r>
+        <w:rPr>
+          <w:rStyle w:val="Absatz-Standardschriftart"/>
+          <w:rFonts w:asciiTheme="minorHAnsi" w:hAnsiTheme="minorHAnsi" w:cstheme="minorHAnsi"/>
+          <w:sz w:val="24"/>
+          <w:szCs w:val="24"/>
+        </w:rPr>
+        <w:t xml:space="preserve"> finden Sie drei weitere Links: Kontakt, Impressum und Datenschutz. Datenschutz und Impressum sind einfache Seiten die alle relevanten Daten enthalten. Auf der Kontaktseite dagegen können Nutzer direkt Kontakt mit Ihnen aufnehmen. Dazu müssen sie lediglich das Formular ausfüllen und abschicken. Wir haben für Sie zu Testzwecken ebenfalls einen Gmail Konto erstellt:</w:t>
       </w:r>
     </w:p>
     <w:p>
@@ -2124,7 +2997,7 @@
         </w:rPr>
         <w:t xml:space="preserve"> </w:t>
       </w:r>
-      <w:hyperlink r:id="rId10" w:history="1">
+      <w:hyperlink r:id="rId11" w:history="1">
         <w:r>
           <w:rPr>
             <w:rStyle w:val="Absatz-Standardschriftart"/>
@@ -2160,14 +3033,25 @@
         </w:rPr>
         <w:t>Passwort</w:t>
       </w:r>
-      <w:r>
-        <w:rPr>
-          <w:rStyle w:val="Absatz-Standardschriftart"/>
-          <w:rFonts w:asciiTheme="minorHAnsi" w:hAnsiTheme="minorHAnsi" w:cstheme="minorHAnsi"/>
-          <w:sz w:val="24"/>
-          <w:szCs w:val="24"/>
-        </w:rPr>
-        <w:t>: !tsSchuleF00Dmengrp</w:t>
+      <w:proofErr w:type="gramStart"/>
+      <w:r>
+        <w:rPr>
+          <w:rStyle w:val="Absatz-Standardschriftart"/>
+          <w:rFonts w:asciiTheme="minorHAnsi" w:hAnsiTheme="minorHAnsi" w:cstheme="minorHAnsi"/>
+          <w:sz w:val="24"/>
+          <w:szCs w:val="24"/>
+        </w:rPr>
+        <w:t>: !tsSchuleF</w:t>
+      </w:r>
+      <w:proofErr w:type="gramEnd"/>
+      <w:r>
+        <w:rPr>
+          <w:rStyle w:val="Absatz-Standardschriftart"/>
+          <w:rFonts w:asciiTheme="minorHAnsi" w:hAnsiTheme="minorHAnsi" w:cstheme="minorHAnsi"/>
+          <w:sz w:val="24"/>
+          <w:szCs w:val="24"/>
+        </w:rPr>
+        <w:t>00Dmengrp</w:t>
       </w:r>
     </w:p>
     <w:p>
@@ -2208,7 +3092,27 @@
           <w:sz w:val="24"/>
           <w:szCs w:val="24"/>
         </w:rPr>
-        <w:t xml:space="preserve"> dass die Einstellungen zum Verschicken von E-Mails nur für öffentliche SMTP's konfiguri</w:t>
+        <w:t xml:space="preserve"> dass die Einstellungen zum Verschicken von E-Mails nur für öffentliche </w:t>
+      </w:r>
+      <w:proofErr w:type="spellStart"/>
+      <w:r>
+        <w:rPr>
+          <w:rStyle w:val="Absatz-Standardschriftart"/>
+          <w:rFonts w:asciiTheme="minorHAnsi" w:hAnsiTheme="minorHAnsi" w:cstheme="minorHAnsi"/>
+          <w:sz w:val="24"/>
+          <w:szCs w:val="24"/>
+        </w:rPr>
+        <w:t>SMTP's</w:t>
+      </w:r>
+      <w:proofErr w:type="spellEnd"/>
+      <w:r>
+        <w:rPr>
+          <w:rStyle w:val="Absatz-Standardschriftart"/>
+          <w:rFonts w:asciiTheme="minorHAnsi" w:hAnsiTheme="minorHAnsi" w:cstheme="minorHAnsi"/>
+          <w:sz w:val="24"/>
+          <w:szCs w:val="24"/>
+        </w:rPr>
+        <w:t xml:space="preserve"> konfiguri</w:t>
       </w:r>
       <w:r>
         <w:rPr>
@@ -2337,6 +3241,7 @@
           <w:szCs w:val="24"/>
         </w:rPr>
       </w:pPr>
+      <w:proofErr w:type="spellStart"/>
       <w:r>
         <w:rPr>
           <w:rStyle w:val="Absatz-Standardschriftart"/>
@@ -2346,8 +3251,81 @@
           <w:sz w:val="24"/>
           <w:szCs w:val="24"/>
         </w:rPr>
-        <w:t>xampp/htdocs/mensa-projekt/php/dependencies.php</w:t>
-      </w:r>
+        <w:t>xampp</w:t>
+      </w:r>
+      <w:proofErr w:type="spellEnd"/>
+      <w:r>
+        <w:rPr>
+          <w:rStyle w:val="Absatz-Standardschriftart"/>
+          <w:rFonts w:asciiTheme="minorHAnsi" w:hAnsiTheme="minorHAnsi" w:cstheme="minorHAnsi"/>
+          <w:i/>
+          <w:iCs/>
+          <w:sz w:val="24"/>
+          <w:szCs w:val="24"/>
+        </w:rPr>
+        <w:t>/</w:t>
+      </w:r>
+      <w:proofErr w:type="spellStart"/>
+      <w:r>
+        <w:rPr>
+          <w:rStyle w:val="Absatz-Standardschriftart"/>
+          <w:rFonts w:asciiTheme="minorHAnsi" w:hAnsiTheme="minorHAnsi" w:cstheme="minorHAnsi"/>
+          <w:i/>
+          <w:iCs/>
+          <w:sz w:val="24"/>
+          <w:szCs w:val="24"/>
+        </w:rPr>
+        <w:t>htdocs</w:t>
+      </w:r>
+      <w:proofErr w:type="spellEnd"/>
+      <w:r>
+        <w:rPr>
+          <w:rStyle w:val="Absatz-Standardschriftart"/>
+          <w:rFonts w:asciiTheme="minorHAnsi" w:hAnsiTheme="minorHAnsi" w:cstheme="minorHAnsi"/>
+          <w:i/>
+          <w:iCs/>
+          <w:sz w:val="24"/>
+          <w:szCs w:val="24"/>
+        </w:rPr>
+        <w:t>/mensa-projekt/</w:t>
+      </w:r>
+      <w:proofErr w:type="spellStart"/>
+      <w:r>
+        <w:rPr>
+          <w:rStyle w:val="Absatz-Standardschriftart"/>
+          <w:rFonts w:asciiTheme="minorHAnsi" w:hAnsiTheme="minorHAnsi" w:cstheme="minorHAnsi"/>
+          <w:i/>
+          <w:iCs/>
+          <w:sz w:val="24"/>
+          <w:szCs w:val="24"/>
+        </w:rPr>
+        <w:t>php</w:t>
+      </w:r>
+      <w:proofErr w:type="spellEnd"/>
+      <w:r>
+        <w:rPr>
+          <w:rStyle w:val="Absatz-Standardschriftart"/>
+          <w:rFonts w:asciiTheme="minorHAnsi" w:hAnsiTheme="minorHAnsi" w:cstheme="minorHAnsi"/>
+          <w:i/>
+          <w:iCs/>
+          <w:sz w:val="24"/>
+          <w:szCs w:val="24"/>
+        </w:rPr>
+        <w:t>/</w:t>
+      </w:r>
+      <w:proofErr w:type="spellStart"/>
+      <w:r>
+        <w:rPr>
+          <w:rStyle w:val="Absatz-Standardschriftart"/>
+          <w:rFonts w:asciiTheme="minorHAnsi" w:hAnsiTheme="minorHAnsi" w:cstheme="minorHAnsi"/>
+          <w:i/>
+          <w:iCs/>
+          <w:sz w:val="24"/>
+          <w:szCs w:val="24"/>
+        </w:rPr>
+        <w:t>dependencies.php</w:t>
+      </w:r>
+      <w:proofErr w:type="spellEnd"/>
       <w:r>
         <w:rPr>
           <w:rStyle w:val="Absatz-Standardschriftart"/>
@@ -2371,6 +3349,7 @@
           <w:szCs w:val="24"/>
         </w:rPr>
       </w:pPr>
+      <w:proofErr w:type="spellStart"/>
       <w:r>
         <w:rPr>
           <w:rStyle w:val="Absatz-Standardschriftart"/>
@@ -2380,7 +3359,115 @@
           <w:sz w:val="24"/>
           <w:szCs w:val="24"/>
         </w:rPr>
-        <w:t xml:space="preserve">xampp/htdocs/mensa-projekt/php/views/contactSend.php </w:t>
+        <w:t>xampp</w:t>
+      </w:r>
+      <w:proofErr w:type="spellEnd"/>
+      <w:r>
+        <w:rPr>
+          <w:rStyle w:val="Absatz-Standardschriftart"/>
+          <w:rFonts w:asciiTheme="minorHAnsi" w:hAnsiTheme="minorHAnsi" w:cstheme="minorHAnsi"/>
+          <w:i/>
+          <w:iCs/>
+          <w:sz w:val="24"/>
+          <w:szCs w:val="24"/>
+        </w:rPr>
+        <w:t>/</w:t>
+      </w:r>
+      <w:proofErr w:type="spellStart"/>
+      <w:r>
+        <w:rPr>
+          <w:rStyle w:val="Absatz-Standardschriftart"/>
+          <w:rFonts w:asciiTheme="minorHAnsi" w:hAnsiTheme="minorHAnsi" w:cstheme="minorHAnsi"/>
+          <w:i/>
+          <w:iCs/>
+          <w:sz w:val="24"/>
+          <w:szCs w:val="24"/>
+        </w:rPr>
+        <w:t>htdocs</w:t>
+      </w:r>
+      <w:proofErr w:type="spellEnd"/>
+      <w:r>
+        <w:rPr>
+          <w:rStyle w:val="Absatz-Standardschriftart"/>
+          <w:rFonts w:asciiTheme="minorHAnsi" w:hAnsiTheme="minorHAnsi" w:cstheme="minorHAnsi"/>
+          <w:i/>
+          <w:iCs/>
+          <w:sz w:val="24"/>
+          <w:szCs w:val="24"/>
+        </w:rPr>
+        <w:t>/mensa-projekt/</w:t>
+      </w:r>
+      <w:proofErr w:type="spellStart"/>
+      <w:r>
+        <w:rPr>
+          <w:rStyle w:val="Absatz-Standardschriftart"/>
+          <w:rFonts w:asciiTheme="minorHAnsi" w:hAnsiTheme="minorHAnsi" w:cstheme="minorHAnsi"/>
+          <w:i/>
+          <w:iCs/>
+          <w:sz w:val="24"/>
+          <w:szCs w:val="24"/>
+        </w:rPr>
+        <w:t>php</w:t>
+      </w:r>
+      <w:proofErr w:type="spellEnd"/>
+      <w:r>
+        <w:rPr>
+          <w:rStyle w:val="Absatz-Standardschriftart"/>
+          <w:rFonts w:asciiTheme="minorHAnsi" w:hAnsiTheme="minorHAnsi" w:cstheme="minorHAnsi"/>
+          <w:i/>
+          <w:iCs/>
+          <w:sz w:val="24"/>
+          <w:szCs w:val="24"/>
+        </w:rPr>
+        <w:t>/</w:t>
+      </w:r>
+      <w:proofErr w:type="spellStart"/>
+      <w:r>
+        <w:rPr>
+          <w:rStyle w:val="Absatz-Standardschriftart"/>
+          <w:rFonts w:asciiTheme="minorHAnsi" w:hAnsiTheme="minorHAnsi" w:cstheme="minorHAnsi"/>
+          <w:i/>
+          <w:iCs/>
+          <w:sz w:val="24"/>
+          <w:szCs w:val="24"/>
+        </w:rPr>
+        <w:t>views</w:t>
+      </w:r>
+      <w:proofErr w:type="spellEnd"/>
+      <w:r>
+        <w:rPr>
+          <w:rStyle w:val="Absatz-Standardschriftart"/>
+          <w:rFonts w:asciiTheme="minorHAnsi" w:hAnsiTheme="minorHAnsi" w:cstheme="minorHAnsi"/>
+          <w:i/>
+          <w:iCs/>
+          <w:sz w:val="24"/>
+          <w:szCs w:val="24"/>
+        </w:rPr>
+        <w:t>/</w:t>
+      </w:r>
+      <w:proofErr w:type="spellStart"/>
+      <w:r>
+        <w:rPr>
+          <w:rStyle w:val="Absatz-Standardschriftart"/>
+          <w:rFonts w:asciiTheme="minorHAnsi" w:hAnsiTheme="minorHAnsi" w:cstheme="minorHAnsi"/>
+          <w:i/>
+          <w:iCs/>
+          <w:sz w:val="24"/>
+          <w:szCs w:val="24"/>
+        </w:rPr>
+        <w:t>contactSend.php</w:t>
+      </w:r>
+      <w:proofErr w:type="spellEnd"/>
+      <w:r>
+        <w:rPr>
+          <w:rStyle w:val="Absatz-Standardschriftart"/>
+          <w:rFonts w:asciiTheme="minorHAnsi" w:hAnsiTheme="minorHAnsi" w:cstheme="minorHAnsi"/>
+          <w:i/>
+          <w:iCs/>
+          <w:sz w:val="24"/>
+          <w:szCs w:val="24"/>
+        </w:rPr>
+        <w:t xml:space="preserve"> </w:t>
       </w:r>
       <w:r>
         <w:rPr>
@@ -2393,9 +3480,12 @@
       </w:r>
     </w:p>
     <w:sectPr>
+      <w:headerReference w:type="default" r:id="rId12"/>
       <w:pgSz w:w="11906" w:h="16838"/>
-      <w:pgMar w:top="720" w:right="720" w:bottom="720" w:left="720" w:header="720" w:footer="720" w:gutter="0"/>
+      <w:pgMar w:top="720" w:right="720" w:bottom="720" w:left="720" w:header="0" w:footer="720" w:gutter="0"/>
+      <w:pgNumType w:start="0"/>
       <w:cols w:space="720"/>
+      <w:titlePg/>
       <w:docGrid w:linePitch="299"/>
     </w:sectPr>
   </w:body>
@@ -2455,6 +3545,30 @@
 </w:footnotes>
 </file>
 
+<file path=word/header1.xml><?xml version="1.0" encoding="utf-8"?>
+<w:hdr xmlns:wpc="http://schemas.microsoft.com/office/word/2010/wordprocessingCanvas" xmlns:cx="http://schemas.microsoft.com/office/drawing/2014/chartex" xmlns:cx1="http://schemas.microsoft.com/office/drawing/2015/9/8/chartex" xmlns:cx2="http://schemas.microsoft.com/office/drawing/2015/10/21/chartex" xmlns:cx3="http://schemas.microsoft.com/office/drawing/2016/5/9/chartex" xmlns:cx4="http://schemas.microsoft.com/office/drawing/2016/5/10/chartex" xmlns:cx5="http://schemas.microsoft.com/office/drawing/2016/5/11/chartex" xmlns:cx6="http://schemas.microsoft.com/office/drawing/2016/5/12/chartex" xmlns:cx7="http://schemas.microsoft.com/office/drawing/2016/5/13/chartex" xmlns:cx8="http://schemas.microsoft.com/office/drawing/2016/5/14/chartex" xmlns:mc="http://schemas.openxmlformats.org/markup-compatibility/2006" xmlns:aink="http://schemas.microsoft.com/office/drawing/2016/ink" xmlns:am3d="http://schemas.microsoft.com/office/drawing/2017/model3d" xmlns:o="urn:schemas-microsoft-com:office:office" xmlns:r="http://schemas.openxmlformats.org/officeDocument/2006/relationships" xmlns:m="http://schemas.openxmlformats.org/officeDocument/2006/math" xmlns:v="urn:schemas-microsoft-com:vml" xmlns:wp14="http://schemas.microsoft.com/office/word/2010/wordprocessingDrawing" xmlns:wp="http://schemas.openxmlformats.org/drawingml/2006/wordprocessingDrawing" xmlns:w10="urn:schemas-microsoft-com:office:word" xmlns:w="http://schemas.openxmlformats.org/wordprocessingml/2006/main" xmlns:w14="http://schemas.microsoft.com/office/word/2010/wordml" xmlns:w15="http://schemas.microsoft.com/office/word/2012/wordml" xmlns:w16cid="http://schemas.microsoft.com/office/word/2016/wordml/cid" xmlns:w16se="http://schemas.microsoft.com/office/word/2015/wordml/symex" xmlns:wpg="http://schemas.microsoft.com/office/word/2010/wordprocessingGroup" xmlns:wpi="http://schemas.microsoft.com/office/word/2010/wordprocessingInk" xmlns:wne="http://schemas.microsoft.com/office/word/2006/wordml" xmlns:wps="http://schemas.microsoft.com/office/word/2010/wordprocessingShape" mc:Ignorable="w14 w15 w16se w16cid wp14">
+  <w:p>
+    <w:pPr>
+      <w:pStyle w:val="Heading1"/>
+      <w:jc w:val="right"/>
+      <w:rPr>
+        <w:u w:val="single"/>
+        <w:lang w:val="en-US"/>
+      </w:rPr>
+    </w:pPr>
+    <w:proofErr w:type="spellStart"/>
+    <w:r>
+      <w:rPr>
+        <w:u w:val="single"/>
+        <w:lang w:val="en-US"/>
+      </w:rPr>
+      <w:t>Einleitung</w:t>
+    </w:r>
+    <w:proofErr w:type="spellEnd"/>
+  </w:p>
+</w:hdr>
+</file>
+
 <file path=word/numbering.xml><?xml version="1.0" encoding="utf-8"?>
 <w:numbering xmlns:wpc="http://schemas.microsoft.com/office/word/2010/wordprocessingCanvas" xmlns:cx="http://schemas.microsoft.com/office/drawing/2014/chartex" xmlns:cx1="http://schemas.microsoft.com/office/drawing/2015/9/8/chartex" xmlns:cx2="http://schemas.microsoft.com/office/drawing/2015/10/21/chartex" xmlns:cx3="http://schemas.microsoft.com/office/drawing/2016/5/9/chartex" xmlns:cx4="http://schemas.microsoft.com/office/drawing/2016/5/10/chartex" xmlns:cx5="http://schemas.microsoft.com/office/drawing/2016/5/11/chartex" xmlns:cx6="http://schemas.microsoft.com/office/drawing/2016/5/12/chartex" xmlns:cx7="http://schemas.microsoft.com/office/drawing/2016/5/13/chartex" xmlns:cx8="http://schemas.microsoft.com/office/drawing/2016/5/14/chartex" xmlns:mc="http://schemas.openxmlformats.org/markup-compatibility/2006" xmlns:aink="http://schemas.microsoft.com/office/drawing/2016/ink" xmlns:am3d="http://schemas.microsoft.com/office/drawing/2017/model3d" xmlns:o="urn:schemas-microsoft-com:office:office" xmlns:r="http://schemas.openxmlformats.org/officeDocument/2006/relationships" xmlns:m="http://schemas.openxmlformats.org/officeDocument/2006/math" xmlns:v="urn:schemas-microsoft-com:vml" xmlns:wp14="http://schemas.microsoft.com/office/word/2010/wordprocessingDrawing" xmlns:wp="http://schemas.openxmlformats.org/drawingml/2006/wordprocessingDrawing" xmlns:w10="urn:schemas-microsoft-com:office:word" xmlns:w="http://schemas.openxmlformats.org/wordprocessingml/2006/main" xmlns:w14="http://schemas.microsoft.com/office/word/2010/wordml" xmlns:w15="http://schemas.microsoft.com/office/word/2012/wordml" xmlns:w16cid="http://schemas.microsoft.com/office/word/2016/wordml/cid" xmlns:w16se="http://schemas.microsoft.com/office/word/2015/wordml/symex" xmlns:wpg="http://schemas.microsoft.com/office/word/2010/wordprocessingGroup" xmlns:wpi="http://schemas.microsoft.com/office/word/2010/wordprocessingInk" xmlns:wne="http://schemas.microsoft.com/office/word/2006/wordml" xmlns:wps="http://schemas.microsoft.com/office/word/2010/wordprocessingShape" mc:Ignorable="w14 w15 w16se w16cid wp14">
   <w:abstractNum w:abstractNumId="0" w15:restartNumberingAfterBreak="0">
@@ -2594,6 +3708,97 @@
     </w:lvl>
   </w:abstractNum>
   <w:abstractNum w:abstractNumId="2" w15:restartNumberingAfterBreak="0">
+    <w:nsid w:val="327D1B4A"/>
+    <w:multiLevelType w:val="hybridMultilevel"/>
+    <w:tmpl w:val="51802356"/>
+    <w:lvl w:ilvl="0" w:tplc="9260DF84">
+      <w:start w:val="1"/>
+      <w:numFmt w:val="decimal"/>
+      <w:lvlText w:val="%1."/>
+      <w:lvlJc w:val="left"/>
+      <w:pPr>
+        <w:ind w:left="720" w:hanging="360"/>
+      </w:pPr>
+      <w:rPr>
+        <w:rFonts w:asciiTheme="minorHAnsi" w:hAnsiTheme="minorHAnsi" w:cstheme="minorHAnsi" w:hint="default"/>
+        <w:b/>
+        <w:sz w:val="24"/>
+      </w:rPr>
+    </w:lvl>
+    <w:lvl w:ilvl="1" w:tplc="04090019" w:tentative="1">
+      <w:start w:val="1"/>
+      <w:numFmt w:val="lowerLetter"/>
+      <w:lvlText w:val="%2."/>
+      <w:lvlJc w:val="left"/>
+      <w:pPr>
+        <w:ind w:left="1440" w:hanging="360"/>
+      </w:pPr>
+    </w:lvl>
+    <w:lvl w:ilvl="2" w:tplc="0409001B" w:tentative="1">
+      <w:start w:val="1"/>
+      <w:numFmt w:val="lowerRoman"/>
+      <w:lvlText w:val="%3."/>
+      <w:lvlJc w:val="right"/>
+      <w:pPr>
+        <w:ind w:left="2160" w:hanging="180"/>
+      </w:pPr>
+    </w:lvl>
+    <w:lvl w:ilvl="3" w:tplc="0409000F" w:tentative="1">
+      <w:start w:val="1"/>
+      <w:numFmt w:val="decimal"/>
+      <w:lvlText w:val="%4."/>
+      <w:lvlJc w:val="left"/>
+      <w:pPr>
+        <w:ind w:left="2880" w:hanging="360"/>
+      </w:pPr>
+    </w:lvl>
+    <w:lvl w:ilvl="4" w:tplc="04090019" w:tentative="1">
+      <w:start w:val="1"/>
+      <w:numFmt w:val="lowerLetter"/>
+      <w:lvlText w:val="%5."/>
+      <w:lvlJc w:val="left"/>
+      <w:pPr>
+        <w:ind w:left="3600" w:hanging="360"/>
+      </w:pPr>
+    </w:lvl>
+    <w:lvl w:ilvl="5" w:tplc="0409001B" w:tentative="1">
+      <w:start w:val="1"/>
+      <w:numFmt w:val="lowerRoman"/>
+      <w:lvlText w:val="%6."/>
+      <w:lvlJc w:val="right"/>
+      <w:pPr>
+        <w:ind w:left="4320" w:hanging="180"/>
+      </w:pPr>
+    </w:lvl>
+    <w:lvl w:ilvl="6" w:tplc="0409000F" w:tentative="1">
+      <w:start w:val="1"/>
+      <w:numFmt w:val="decimal"/>
+      <w:lvlText w:val="%7."/>
+      <w:lvlJc w:val="left"/>
+      <w:pPr>
+        <w:ind w:left="5040" w:hanging="360"/>
+      </w:pPr>
+    </w:lvl>
+    <w:lvl w:ilvl="7" w:tplc="04090019" w:tentative="1">
+      <w:start w:val="1"/>
+      <w:numFmt w:val="lowerLetter"/>
+      <w:lvlText w:val="%8."/>
+      <w:lvlJc w:val="left"/>
+      <w:pPr>
+        <w:ind w:left="5760" w:hanging="360"/>
+      </w:pPr>
+    </w:lvl>
+    <w:lvl w:ilvl="8" w:tplc="0409001B" w:tentative="1">
+      <w:start w:val="1"/>
+      <w:numFmt w:val="lowerRoman"/>
+      <w:lvlText w:val="%9."/>
+      <w:lvlJc w:val="right"/>
+      <w:pPr>
+        <w:ind w:left="6480" w:hanging="180"/>
+      </w:pPr>
+    </w:lvl>
+  </w:abstractNum>
+  <w:abstractNum w:abstractNumId="3" w15:restartNumberingAfterBreak="0">
     <w:nsid w:val="35CC1025"/>
     <w:multiLevelType w:val="multilevel"/>
     <w:tmpl w:val="FA426B08"/>
@@ -2670,7 +3875,7 @@
       </w:rPr>
     </w:lvl>
   </w:abstractNum>
-  <w:abstractNum w:abstractNumId="3" w15:restartNumberingAfterBreak="0">
+  <w:abstractNum w:abstractNumId="4" w15:restartNumberingAfterBreak="0">
     <w:nsid w:val="48C02BF9"/>
     <w:multiLevelType w:val="multilevel"/>
     <w:tmpl w:val="76566590"/>
@@ -2749,7 +3954,7 @@
       </w:rPr>
     </w:lvl>
   </w:abstractNum>
-  <w:abstractNum w:abstractNumId="4" w15:restartNumberingAfterBreak="0">
+  <w:abstractNum w:abstractNumId="5" w15:restartNumberingAfterBreak="0">
     <w:nsid w:val="4CC56873"/>
     <w:multiLevelType w:val="hybridMultilevel"/>
     <w:tmpl w:val="91981070"/>
@@ -2862,7 +4067,146 @@
       </w:rPr>
     </w:lvl>
   </w:abstractNum>
-  <w:abstractNum w:abstractNumId="5" w15:restartNumberingAfterBreak="0">
+  <w:abstractNum w:abstractNumId="6" w15:restartNumberingAfterBreak="0">
+    <w:nsid w:val="55BD6F1F"/>
+    <w:multiLevelType w:val="multilevel"/>
+    <w:tmpl w:val="FA3A0F64"/>
+    <w:lvl w:ilvl="0">
+      <w:start w:val="1"/>
+      <w:numFmt w:val="decimal"/>
+      <w:lvlText w:val="%1."/>
+      <w:lvlJc w:val="left"/>
+      <w:pPr>
+        <w:ind w:left="720" w:hanging="360"/>
+      </w:pPr>
+      <w:rPr>
+        <w:rFonts w:asciiTheme="minorHAnsi" w:hAnsiTheme="minorHAnsi" w:cstheme="minorHAnsi" w:hint="default"/>
+        <w:b/>
+        <w:sz w:val="24"/>
+      </w:rPr>
+    </w:lvl>
+    <w:lvl w:ilvl="1">
+      <w:start w:val="2"/>
+      <w:numFmt w:val="decimal"/>
+      <w:isLgl/>
+      <w:lvlText w:val="%1.%2"/>
+      <w:lvlJc w:val="left"/>
+      <w:pPr>
+        <w:ind w:left="720" w:hanging="360"/>
+      </w:pPr>
+      <w:rPr>
+        <w:rFonts w:asciiTheme="minorHAnsi" w:hAnsiTheme="minorHAnsi" w:cstheme="minorHAnsi" w:hint="default"/>
+        <w:b/>
+        <w:sz w:val="24"/>
+      </w:rPr>
+    </w:lvl>
+    <w:lvl w:ilvl="2">
+      <w:start w:val="1"/>
+      <w:numFmt w:val="decimal"/>
+      <w:isLgl/>
+      <w:lvlText w:val="%1.%2.%3"/>
+      <w:lvlJc w:val="left"/>
+      <w:pPr>
+        <w:ind w:left="1080" w:hanging="720"/>
+      </w:pPr>
+      <w:rPr>
+        <w:rFonts w:asciiTheme="minorHAnsi" w:hAnsiTheme="minorHAnsi" w:cstheme="minorHAnsi" w:hint="default"/>
+        <w:b/>
+        <w:sz w:val="24"/>
+      </w:rPr>
+    </w:lvl>
+    <w:lvl w:ilvl="3">
+      <w:start w:val="1"/>
+      <w:numFmt w:val="decimal"/>
+      <w:isLgl/>
+      <w:lvlText w:val="%1.%2.%3.%4"/>
+      <w:lvlJc w:val="left"/>
+      <w:pPr>
+        <w:ind w:left="1080" w:hanging="720"/>
+      </w:pPr>
+      <w:rPr>
+        <w:rFonts w:asciiTheme="minorHAnsi" w:hAnsiTheme="minorHAnsi" w:cstheme="minorHAnsi" w:hint="default"/>
+        <w:b/>
+        <w:sz w:val="24"/>
+      </w:rPr>
+    </w:lvl>
+    <w:lvl w:ilvl="4">
+      <w:start w:val="1"/>
+      <w:numFmt w:val="decimal"/>
+      <w:isLgl/>
+      <w:lvlText w:val="%1.%2.%3.%4.%5"/>
+      <w:lvlJc w:val="left"/>
+      <w:pPr>
+        <w:ind w:left="1440" w:hanging="1080"/>
+      </w:pPr>
+      <w:rPr>
+        <w:rFonts w:asciiTheme="minorHAnsi" w:hAnsiTheme="minorHAnsi" w:cstheme="minorHAnsi" w:hint="default"/>
+        <w:b/>
+        <w:sz w:val="24"/>
+      </w:rPr>
+    </w:lvl>
+    <w:lvl w:ilvl="5">
+      <w:start w:val="1"/>
+      <w:numFmt w:val="decimal"/>
+      <w:isLgl/>
+      <w:lvlText w:val="%1.%2.%3.%4.%5.%6"/>
+      <w:lvlJc w:val="left"/>
+      <w:pPr>
+        <w:ind w:left="1800" w:hanging="1440"/>
+      </w:pPr>
+      <w:rPr>
+        <w:rFonts w:asciiTheme="minorHAnsi" w:hAnsiTheme="minorHAnsi" w:cstheme="minorHAnsi" w:hint="default"/>
+        <w:b/>
+        <w:sz w:val="24"/>
+      </w:rPr>
+    </w:lvl>
+    <w:lvl w:ilvl="6">
+      <w:start w:val="1"/>
+      <w:numFmt w:val="decimal"/>
+      <w:isLgl/>
+      <w:lvlText w:val="%1.%2.%3.%4.%5.%6.%7"/>
+      <w:lvlJc w:val="left"/>
+      <w:pPr>
+        <w:ind w:left="1800" w:hanging="1440"/>
+      </w:pPr>
+      <w:rPr>
+        <w:rFonts w:asciiTheme="minorHAnsi" w:hAnsiTheme="minorHAnsi" w:cstheme="minorHAnsi" w:hint="default"/>
+        <w:b/>
+        <w:sz w:val="24"/>
+      </w:rPr>
+    </w:lvl>
+    <w:lvl w:ilvl="7">
+      <w:start w:val="1"/>
+      <w:numFmt w:val="decimal"/>
+      <w:isLgl/>
+      <w:lvlText w:val="%1.%2.%3.%4.%5.%6.%7.%8"/>
+      <w:lvlJc w:val="left"/>
+      <w:pPr>
+        <w:ind w:left="2160" w:hanging="1800"/>
+      </w:pPr>
+      <w:rPr>
+        <w:rFonts w:asciiTheme="minorHAnsi" w:hAnsiTheme="minorHAnsi" w:cstheme="minorHAnsi" w:hint="default"/>
+        <w:b/>
+        <w:sz w:val="24"/>
+      </w:rPr>
+    </w:lvl>
+    <w:lvl w:ilvl="8">
+      <w:start w:val="1"/>
+      <w:numFmt w:val="decimal"/>
+      <w:isLgl/>
+      <w:lvlText w:val="%1.%2.%3.%4.%5.%6.%7.%8.%9"/>
+      <w:lvlJc w:val="left"/>
+      <w:pPr>
+        <w:ind w:left="2160" w:hanging="1800"/>
+      </w:pPr>
+      <w:rPr>
+        <w:rFonts w:asciiTheme="minorHAnsi" w:hAnsiTheme="minorHAnsi" w:cstheme="minorHAnsi" w:hint="default"/>
+        <w:b/>
+        <w:sz w:val="24"/>
+      </w:rPr>
+    </w:lvl>
+  </w:abstractNum>
+  <w:abstractNum w:abstractNumId="7" w15:restartNumberingAfterBreak="0">
     <w:nsid w:val="56802A84"/>
     <w:multiLevelType w:val="multilevel"/>
     <w:tmpl w:val="9FCE3B90"/>
@@ -2939,7 +4283,7 @@
       </w:rPr>
     </w:lvl>
   </w:abstractNum>
-  <w:abstractNum w:abstractNumId="6" w15:restartNumberingAfterBreak="0">
+  <w:abstractNum w:abstractNumId="8" w15:restartNumberingAfterBreak="0">
     <w:nsid w:val="61DA21CF"/>
     <w:multiLevelType w:val="multilevel"/>
     <w:tmpl w:val="993AD5E4"/>
@@ -2999,7 +4343,7 @@
       <w:lvlJc w:val="right"/>
     </w:lvl>
   </w:abstractNum>
-  <w:abstractNum w:abstractNumId="7" w15:restartNumberingAfterBreak="0">
+  <w:abstractNum w:abstractNumId="9" w15:restartNumberingAfterBreak="0">
     <w:nsid w:val="773B5A6F"/>
     <w:multiLevelType w:val="multilevel"/>
     <w:tmpl w:val="26C6F06E"/>
@@ -3076,7 +4420,7 @@
       </w:rPr>
     </w:lvl>
   </w:abstractNum>
-  <w:abstractNum w:abstractNumId="8" w15:restartNumberingAfterBreak="0">
+  <w:abstractNum w:abstractNumId="10" w15:restartNumberingAfterBreak="0">
     <w:nsid w:val="78965FF4"/>
     <w:multiLevelType w:val="multilevel"/>
     <w:tmpl w:val="983CE44E"/>
@@ -3155,10 +4499,10 @@
     </w:lvl>
   </w:abstractNum>
   <w:num w:numId="1">
-    <w:abstractNumId w:val="6"/>
+    <w:abstractNumId w:val="8"/>
   </w:num>
   <w:num w:numId="2">
-    <w:abstractNumId w:val="6"/>
+    <w:abstractNumId w:val="8"/>
     <w:lvlOverride w:ilvl="0">
       <w:startOverride w:val="1"/>
     </w:lvlOverride>
@@ -3167,7 +4511,7 @@
     <w:abstractNumId w:val="1"/>
   </w:num>
   <w:num w:numId="4">
-    <w:abstractNumId w:val="7"/>
+    <w:abstractNumId w:val="9"/>
   </w:num>
   <w:num w:numId="5">
     <w:abstractNumId w:val="1"/>
@@ -3176,28 +4520,34 @@
     </w:lvlOverride>
   </w:num>
   <w:num w:numId="6">
-    <w:abstractNumId w:val="6"/>
+    <w:abstractNumId w:val="8"/>
     <w:lvlOverride w:ilvl="0">
       <w:startOverride w:val="1"/>
     </w:lvlOverride>
   </w:num>
   <w:num w:numId="7">
-    <w:abstractNumId w:val="5"/>
+    <w:abstractNumId w:val="7"/>
   </w:num>
   <w:num w:numId="8">
     <w:abstractNumId w:val="0"/>
   </w:num>
   <w:num w:numId="9">
+    <w:abstractNumId w:val="3"/>
+  </w:num>
+  <w:num w:numId="10">
+    <w:abstractNumId w:val="10"/>
+  </w:num>
+  <w:num w:numId="11">
+    <w:abstractNumId w:val="4"/>
+  </w:num>
+  <w:num w:numId="12">
+    <w:abstractNumId w:val="5"/>
+  </w:num>
+  <w:num w:numId="13">
     <w:abstractNumId w:val="2"/>
   </w:num>
-  <w:num w:numId="10">
-    <w:abstractNumId w:val="8"/>
-  </w:num>
-  <w:num w:numId="11">
-    <w:abstractNumId w:val="3"/>
-  </w:num>
-  <w:num w:numId="12">
-    <w:abstractNumId w:val="4"/>
+  <w:num w:numId="14">
+    <w:abstractNumId w:val="6"/>
   </w:num>
 </w:numbering>
 </file>
@@ -3604,6 +4954,49 @@
     <w:name w:val="Normal"/>
     <w:qFormat/>
   </w:style>
+  <w:style w:type="paragraph" w:styleId="Heading1">
+    <w:name w:val="heading 1"/>
+    <w:basedOn w:val="Normal"/>
+    <w:next w:val="Normal"/>
+    <w:link w:val="Heading1Char"/>
+    <w:uiPriority w:val="9"/>
+    <w:qFormat/>
+    <w:rsid w:val="005B2D00"/>
+    <w:pPr>
+      <w:keepNext/>
+      <w:keepLines/>
+      <w:spacing w:before="240" w:after="0"/>
+      <w:outlineLvl w:val="0"/>
+    </w:pPr>
+    <w:rPr>
+      <w:rFonts w:asciiTheme="majorHAnsi" w:eastAsiaTheme="majorEastAsia" w:hAnsiTheme="majorHAnsi" w:cstheme="majorBidi"/>
+      <w:color w:val="2F5496" w:themeColor="accent1" w:themeShade="BF"/>
+      <w:sz w:val="32"/>
+      <w:szCs w:val="32"/>
+    </w:rPr>
+  </w:style>
+  <w:style w:type="paragraph" w:styleId="Heading2">
+    <w:name w:val="heading 2"/>
+    <w:basedOn w:val="Normal"/>
+    <w:next w:val="Normal"/>
+    <w:link w:val="Heading2Char"/>
+    <w:uiPriority w:val="9"/>
+    <w:unhideWhenUsed/>
+    <w:qFormat/>
+    <w:rsid w:val="005B2D00"/>
+    <w:pPr>
+      <w:keepNext/>
+      <w:keepLines/>
+      <w:spacing w:before="40" w:after="0"/>
+      <w:outlineLvl w:val="1"/>
+    </w:pPr>
+    <w:rPr>
+      <w:rFonts w:asciiTheme="majorHAnsi" w:eastAsiaTheme="majorEastAsia" w:hAnsiTheme="majorHAnsi" w:cstheme="majorBidi"/>
+      <w:color w:val="2F5496" w:themeColor="accent1" w:themeShade="BF"/>
+      <w:sz w:val="26"/>
+      <w:szCs w:val="26"/>
+    </w:rPr>
+  </w:style>
   <w:style w:type="character" w:default="1" w:styleId="DefaultParagraphFont">
     <w:name w:val="Default Paragraph Font"/>
     <w:uiPriority w:val="1"/>
@@ -3732,6 +5125,136 @@
         <w:numId w:val="1"/>
       </w:numPr>
     </w:pPr>
+  </w:style>
+  <w:style w:type="paragraph" w:styleId="NoSpacing">
+    <w:name w:val="No Spacing"/>
+    <w:link w:val="NoSpacingChar"/>
+    <w:uiPriority w:val="1"/>
+    <w:qFormat/>
+    <w:rsid w:val="005B2D00"/>
+    <w:pPr>
+      <w:widowControl/>
+      <w:autoSpaceDN/>
+      <w:spacing w:after="0" w:line="240" w:lineRule="auto"/>
+      <w:textAlignment w:val="auto"/>
+    </w:pPr>
+    <w:rPr>
+      <w:rFonts w:asciiTheme="minorHAnsi" w:eastAsiaTheme="minorEastAsia" w:hAnsiTheme="minorHAnsi" w:cstheme="minorBidi"/>
+      <w:kern w:val="0"/>
+      <w:lang w:val="en-US"/>
+    </w:rPr>
+  </w:style>
+  <w:style w:type="character" w:customStyle="1" w:styleId="NoSpacingChar">
+    <w:name w:val="No Spacing Char"/>
+    <w:basedOn w:val="DefaultParagraphFont"/>
+    <w:link w:val="NoSpacing"/>
+    <w:uiPriority w:val="1"/>
+    <w:rsid w:val="005B2D00"/>
+    <w:rPr>
+      <w:rFonts w:asciiTheme="minorHAnsi" w:eastAsiaTheme="minorEastAsia" w:hAnsiTheme="minorHAnsi" w:cstheme="minorBidi"/>
+      <w:kern w:val="0"/>
+      <w:lang w:val="en-US"/>
+    </w:rPr>
+  </w:style>
+  <w:style w:type="character" w:customStyle="1" w:styleId="Heading1Char">
+    <w:name w:val="Heading 1 Char"/>
+    <w:basedOn w:val="DefaultParagraphFont"/>
+    <w:link w:val="Heading1"/>
+    <w:uiPriority w:val="9"/>
+    <w:rsid w:val="005B2D00"/>
+    <w:rPr>
+      <w:rFonts w:asciiTheme="majorHAnsi" w:eastAsiaTheme="majorEastAsia" w:hAnsiTheme="majorHAnsi" w:cstheme="majorBidi"/>
+      <w:color w:val="2F5496" w:themeColor="accent1" w:themeShade="BF"/>
+      <w:sz w:val="32"/>
+      <w:szCs w:val="32"/>
+    </w:rPr>
+  </w:style>
+  <w:style w:type="paragraph" w:styleId="BalloonText">
+    <w:name w:val="Balloon Text"/>
+    <w:basedOn w:val="Normal"/>
+    <w:link w:val="BalloonTextChar"/>
+    <w:uiPriority w:val="99"/>
+    <w:semiHidden/>
+    <w:unhideWhenUsed/>
+    <w:rsid w:val="005B2D00"/>
+    <w:pPr>
+      <w:spacing w:after="0" w:line="240" w:lineRule="auto"/>
+    </w:pPr>
+    <w:rPr>
+      <w:rFonts w:ascii="Segoe UI" w:hAnsi="Segoe UI" w:cs="Segoe UI"/>
+      <w:sz w:val="18"/>
+      <w:szCs w:val="18"/>
+    </w:rPr>
+  </w:style>
+  <w:style w:type="character" w:customStyle="1" w:styleId="BalloonTextChar">
+    <w:name w:val="Balloon Text Char"/>
+    <w:basedOn w:val="DefaultParagraphFont"/>
+    <w:link w:val="BalloonText"/>
+    <w:uiPriority w:val="99"/>
+    <w:semiHidden/>
+    <w:rsid w:val="005B2D00"/>
+    <w:rPr>
+      <w:rFonts w:ascii="Segoe UI" w:hAnsi="Segoe UI" w:cs="Segoe UI"/>
+      <w:sz w:val="18"/>
+      <w:szCs w:val="18"/>
+    </w:rPr>
+  </w:style>
+  <w:style w:type="paragraph" w:styleId="Header">
+    <w:name w:val="header"/>
+    <w:basedOn w:val="Normal"/>
+    <w:link w:val="HeaderChar"/>
+    <w:uiPriority w:val="99"/>
+    <w:unhideWhenUsed/>
+    <w:rsid w:val="005B2D00"/>
+    <w:pPr>
+      <w:tabs>
+        <w:tab w:val="center" w:pos="4703"/>
+        <w:tab w:val="right" w:pos="9406"/>
+      </w:tabs>
+      <w:spacing w:after="0" w:line="240" w:lineRule="auto"/>
+    </w:pPr>
+  </w:style>
+  <w:style w:type="character" w:customStyle="1" w:styleId="HeaderChar">
+    <w:name w:val="Header Char"/>
+    <w:basedOn w:val="DefaultParagraphFont"/>
+    <w:link w:val="Header"/>
+    <w:uiPriority w:val="99"/>
+    <w:rsid w:val="005B2D00"/>
+  </w:style>
+  <w:style w:type="paragraph" w:styleId="Footer">
+    <w:name w:val="footer"/>
+    <w:basedOn w:val="Normal"/>
+    <w:link w:val="FooterChar"/>
+    <w:uiPriority w:val="99"/>
+    <w:unhideWhenUsed/>
+    <w:rsid w:val="005B2D00"/>
+    <w:pPr>
+      <w:tabs>
+        <w:tab w:val="center" w:pos="4703"/>
+        <w:tab w:val="right" w:pos="9406"/>
+      </w:tabs>
+      <w:spacing w:after="0" w:line="240" w:lineRule="auto"/>
+    </w:pPr>
+  </w:style>
+  <w:style w:type="character" w:customStyle="1" w:styleId="FooterChar">
+    <w:name w:val="Footer Char"/>
+    <w:basedOn w:val="DefaultParagraphFont"/>
+    <w:link w:val="Footer"/>
+    <w:uiPriority w:val="99"/>
+    <w:rsid w:val="005B2D00"/>
+  </w:style>
+  <w:style w:type="character" w:customStyle="1" w:styleId="Heading2Char">
+    <w:name w:val="Heading 2 Char"/>
+    <w:basedOn w:val="DefaultParagraphFont"/>
+    <w:link w:val="Heading2"/>
+    <w:uiPriority w:val="9"/>
+    <w:rsid w:val="005B2D00"/>
+    <w:rPr>
+      <w:rFonts w:asciiTheme="majorHAnsi" w:eastAsiaTheme="majorEastAsia" w:hAnsiTheme="majorHAnsi" w:cstheme="majorBidi"/>
+      <w:color w:val="2F5496" w:themeColor="accent1" w:themeShade="BF"/>
+      <w:sz w:val="26"/>
+      <w:szCs w:val="26"/>
+    </w:rPr>
   </w:style>
 </w:styles>
 </file>
@@ -4029,4 +5552,23 @@
     </a:ext>
   </a:extLst>
 </a:theme>
+</file>
+
+<file path=customXml/item1.xml><?xml version="1.0" encoding="utf-8"?>
+<CoverPageProperties xmlns="http://schemas.microsoft.com/office/2006/coverPageProps">
+  <PublishDate/>
+  <Abstract/>
+  <CompanyAddress>Nikolai Nowolodski | Julian Milicevic</CompanyAddress>
+  <CompanyPhone/>
+  <CompanyFax/>
+  <CompanyEmail/>
+</CoverPageProperties>
+</file>
+
+<file path=customXml/itemProps1.xml><?xml version="1.0" encoding="utf-8"?>
+<ds:datastoreItem xmlns:ds="http://schemas.openxmlformats.org/officeDocument/2006/customXml" ds:itemID="{55AF091B-3C7A-41E3-B477-F2FDAA23CFDA}">
+  <ds:schemaRefs>
+    <ds:schemaRef ds:uri="http://schemas.microsoft.com/office/2006/coverPageProps"/>
+  </ds:schemaRefs>
+</ds:datastoreItem>
 </file>
</xml_diff>